<commit_message>
resume updated 2020 2.0
</commit_message>
<xml_diff>
--- a/Resume-2020.docx
+++ b/Resume-2020.docx
@@ -147,8 +147,6 @@
         </w:rPr>
         <w:t>09454984597</w:t>
       </w:r>
-      <w:bookmarkStart w:id="0" w:name="_GoBack"/>
-      <w:bookmarkEnd w:id="0"/>
     </w:p>
     <w:p>
       <w:pPr>
@@ -167,6 +165,8 @@
           <w:t>jkmquitasol@gmail.com</w:t>
         </w:r>
       </w:hyperlink>
+      <w:bookmarkStart w:id="0" w:name="_GoBack"/>
+      <w:bookmarkEnd w:id="0"/>
     </w:p>
     <w:p>
       <w:pPr>
@@ -850,7 +850,7 @@
         <w:rPr>
           <w:rFonts w:asciiTheme="minorHAnsi" w:hAnsiTheme="minorHAnsi" w:cstheme="minorHAnsi"/>
         </w:rPr>
-        <w:t>Bootstrap &amp; Materialize</w:t>
+        <w:t>PHP</w:t>
       </w:r>
     </w:p>
     <w:p>
@@ -875,7 +875,7 @@
           <w:rFonts w:asciiTheme="minorHAnsi" w:hAnsiTheme="minorHAnsi" w:cstheme="minorHAnsi"/>
         </w:rPr>
         <w:lastRenderedPageBreak/>
-        <w:t>Flexbox &amp; CSS Grid</w:t>
+        <w:t>Bootstrap &amp; Materialize</w:t>
       </w:r>
     </w:p>
     <w:p>
@@ -899,7 +899,7 @@
         <w:rPr>
           <w:rFonts w:asciiTheme="minorHAnsi" w:hAnsiTheme="minorHAnsi" w:cstheme="minorHAnsi"/>
         </w:rPr>
-        <w:t>React.js</w:t>
+        <w:t xml:space="preserve">Flexbox &amp; CSS </w:t>
       </w:r>
     </w:p>
     <w:p>
@@ -919,11 +919,19 @@
           <w:u w:val="single"/>
         </w:rPr>
       </w:pPr>
-      <w:r>
-        <w:rPr>
-          <w:rFonts w:asciiTheme="minorHAnsi" w:hAnsiTheme="minorHAnsi" w:cstheme="minorHAnsi"/>
-        </w:rPr>
-        <w:t>AJAX</w:t>
+      <w:proofErr w:type="spellStart"/>
+      <w:r>
+        <w:rPr>
+          <w:rFonts w:asciiTheme="minorHAnsi" w:hAnsiTheme="minorHAnsi" w:cstheme="minorHAnsi"/>
+        </w:rPr>
+        <w:t>Wordpress</w:t>
+      </w:r>
+      <w:proofErr w:type="spellEnd"/>
+      <w:r>
+        <w:rPr>
+          <w:rFonts w:asciiTheme="minorHAnsi" w:hAnsiTheme="minorHAnsi" w:cstheme="minorHAnsi"/>
+        </w:rPr>
+        <w:t xml:space="preserve"> Development</w:t>
       </w:r>
     </w:p>
     <w:p>
@@ -939,15 +947,13 @@
         <w:spacing w:line="276" w:lineRule="auto"/>
         <w:rPr>
           <w:rFonts w:asciiTheme="minorHAnsi" w:hAnsiTheme="minorHAnsi" w:cstheme="minorHAnsi"/>
-          <w:b/>
-          <w:u w:val="single"/>
-        </w:rPr>
-      </w:pPr>
-      <w:r>
-        <w:rPr>
-          <w:rFonts w:asciiTheme="minorHAnsi" w:hAnsiTheme="minorHAnsi" w:cstheme="minorHAnsi"/>
-        </w:rPr>
-        <w:t>Firebase</w:t>
+        </w:rPr>
+      </w:pPr>
+      <w:r>
+        <w:rPr>
+          <w:rFonts w:asciiTheme="minorHAnsi" w:hAnsiTheme="minorHAnsi" w:cstheme="minorHAnsi"/>
+        </w:rPr>
+        <w:t>Shopify Development</w:t>
       </w:r>
     </w:p>
     <w:p>
@@ -1039,7 +1045,7 @@
           <w:rFonts w:asciiTheme="minorHAnsi" w:hAnsiTheme="minorHAnsi" w:cstheme="minorHAnsi"/>
         </w:rPr>
         <w:lastRenderedPageBreak/>
-        <w:t>Notepad++</w:t>
+        <w:t>Visual Studio Code</w:t>
       </w:r>
     </w:p>
     <w:p>
@@ -1058,7 +1064,7 @@
         <w:rPr>
           <w:rFonts w:asciiTheme="minorHAnsi" w:hAnsiTheme="minorHAnsi" w:cstheme="minorHAnsi"/>
         </w:rPr>
-        <w:t>Sublime</w:t>
+        <w:t>Adobe Photoshop</w:t>
       </w:r>
     </w:p>
     <w:p>
@@ -1077,13 +1083,7 @@
         <w:rPr>
           <w:rFonts w:asciiTheme="minorHAnsi" w:hAnsiTheme="minorHAnsi" w:cstheme="minorHAnsi"/>
         </w:rPr>
-        <w:t>Visual Studio</w:t>
-      </w:r>
-      <w:r>
-        <w:rPr>
-          <w:rFonts w:asciiTheme="minorHAnsi" w:hAnsiTheme="minorHAnsi" w:cstheme="minorHAnsi"/>
-        </w:rPr>
-        <w:t xml:space="preserve"> Code</w:t>
+        <w:t>GIT</w:t>
       </w:r>
     </w:p>
     <w:p>
@@ -1098,15 +1098,13 @@
           <w:rFonts w:asciiTheme="minorHAnsi" w:hAnsiTheme="minorHAnsi" w:cstheme="minorHAnsi"/>
         </w:rPr>
       </w:pPr>
-      <w:proofErr w:type="spellStart"/>
       <w:r>
         <w:rPr>
           <w:rFonts w:asciiTheme="minorHAnsi" w:hAnsiTheme="minorHAnsi" w:cstheme="minorHAnsi"/>
         </w:rPr>
         <w:lastRenderedPageBreak/>
-        <w:t>Git</w:t>
-      </w:r>
-      <w:proofErr w:type="spellEnd"/>
+        <w:t>GTM &amp; GA</w:t>
+      </w:r>
     </w:p>
     <w:p>
       <w:pPr>
@@ -1124,7 +1122,7 @@
         <w:rPr>
           <w:rFonts w:asciiTheme="minorHAnsi" w:hAnsiTheme="minorHAnsi" w:cstheme="minorHAnsi"/>
         </w:rPr>
-        <w:t>Adobe Photoshop</w:t>
+        <w:t>Web Speed Optimization</w:t>
       </w:r>
     </w:p>
     <w:p>
@@ -1150,28 +1148,11 @@
     <w:p>
       <w:pPr>
         <w:pStyle w:val="ListParagraph"/>
-        <w:numPr>
-          <w:ilvl w:val="0"/>
-          <w:numId w:val="1"/>
-        </w:numPr>
-        <w:spacing w:line="276" w:lineRule="auto"/>
-        <w:rPr>
-          <w:rFonts w:asciiTheme="minorHAnsi" w:hAnsiTheme="minorHAnsi" w:cstheme="minorHAnsi"/>
-        </w:rPr>
-      </w:pPr>
-      <w:r>
-        <w:rPr>
-          <w:rFonts w:asciiTheme="minorHAnsi" w:hAnsiTheme="minorHAnsi" w:cstheme="minorHAnsi"/>
-        </w:rPr>
-        <w:lastRenderedPageBreak/>
-        <w:t>Experience</w:t>
-      </w:r>
-      <w:r>
-        <w:rPr>
-          <w:rFonts w:asciiTheme="minorHAnsi" w:hAnsiTheme="minorHAnsi" w:cstheme="minorHAnsi"/>
-        </w:rPr>
-        <w:t xml:space="preserve"> in Android Development</w:t>
-      </w:r>
+        <w:spacing w:line="276" w:lineRule="auto"/>
+        <w:rPr>
+          <w:rFonts w:asciiTheme="minorHAnsi" w:hAnsiTheme="minorHAnsi" w:cstheme="minorHAnsi"/>
+        </w:rPr>
+      </w:pPr>
     </w:p>
     <w:p>
       <w:pPr>
@@ -2176,25 +2157,7 @@
           <w:sz w:val="22"/>
           <w:szCs w:val="22"/>
         </w:rPr>
-        <w:t>April 2019</w:t>
-      </w:r>
-      <w:r>
-        <w:rPr>
-          <w:rFonts w:asciiTheme="minorHAnsi" w:hAnsiTheme="minorHAnsi" w:cstheme="minorHAnsi"/>
-          <w:b/>
-          <w:sz w:val="22"/>
-          <w:szCs w:val="22"/>
-        </w:rPr>
-        <w:t xml:space="preserve"> – </w:t>
-      </w:r>
-      <w:r>
-        <w:rPr>
-          <w:rFonts w:asciiTheme="minorHAnsi" w:hAnsiTheme="minorHAnsi" w:cstheme="minorHAnsi"/>
-          <w:b/>
-          <w:sz w:val="22"/>
-          <w:szCs w:val="22"/>
-        </w:rPr>
-        <w:t>Present</w:t>
+        <w:t>April 2019 – Present</w:t>
       </w:r>
       <w:r>
         <w:rPr>
@@ -2587,7 +2550,16 @@
           <w:szCs w:val="22"/>
         </w:rPr>
         <w:tab/>
-        <w:t>Front End Web Intern</w:t>
+        <w:t xml:space="preserve">Front End </w:t>
+      </w:r>
+      <w:r>
+        <w:rPr>
+          <w:rFonts w:asciiTheme="minorHAnsi" w:hAnsiTheme="minorHAnsi" w:cstheme="minorHAnsi"/>
+          <w:b/>
+          <w:sz w:val="22"/>
+          <w:szCs w:val="22"/>
+        </w:rPr>
+        <w:t>Intern</w:t>
       </w:r>
     </w:p>
     <w:p>
@@ -3074,13 +3046,7 @@
         <w:rPr>
           <w:rFonts w:asciiTheme="minorHAnsi" w:hAnsiTheme="minorHAnsi" w:cstheme="minorHAnsi"/>
         </w:rPr>
-        <w:t>New T</w:t>
-      </w:r>
-      <w:r>
-        <w:rPr>
-          <w:rFonts w:asciiTheme="minorHAnsi" w:hAnsiTheme="minorHAnsi" w:cstheme="minorHAnsi"/>
-        </w:rPr>
-        <w:t>echnology</w:t>
+        <w:t>Investing in Stocks</w:t>
       </w:r>
     </w:p>
     <w:p>
@@ -3236,7 +3202,7 @@
           <w:szCs w:val="24"/>
           <w:lang w:val="en-PH" w:eastAsia="en-PH"/>
         </w:rPr>
-        <w:t>PROJECTS</w:t>
+        <w:t>CURRENTLY MANAGED WEBSITES</w:t>
       </w:r>
     </w:p>
     <w:p>
@@ -3251,18 +3217,18 @@
     <w:tbl>
       <w:tblPr>
         <w:tblStyle w:val="TableGrid"/>
-        <w:tblW w:w="0" w:type="auto"/>
+        <w:tblW w:w="9923" w:type="dxa"/>
+        <w:tblInd w:w="-289" w:type="dxa"/>
         <w:tblLook w:val="04A0" w:firstRow="1" w:lastRow="0" w:firstColumn="1" w:lastColumn="0" w:noHBand="0" w:noVBand="1"/>
       </w:tblPr>
       <w:tblGrid>
-        <w:gridCol w:w="3109"/>
-        <w:gridCol w:w="3129"/>
-        <w:gridCol w:w="3112"/>
+        <w:gridCol w:w="5547"/>
+        <w:gridCol w:w="4376"/>
       </w:tblGrid>
       <w:tr>
         <w:tc>
           <w:tcPr>
-            <w:tcW w:w="3192" w:type="dxa"/>
+            <w:tcW w:w="5547" w:type="dxa"/>
           </w:tcPr>
           <w:p>
             <w:pPr>
@@ -3281,7 +3247,7 @@
         </w:tc>
         <w:tc>
           <w:tcPr>
-            <w:tcW w:w="3192" w:type="dxa"/>
+            <w:tcW w:w="4376" w:type="dxa"/>
           </w:tcPr>
           <w:p>
             <w:pPr>
@@ -3298,9 +3264,11 @@
             </w:r>
           </w:p>
         </w:tc>
+      </w:tr>
+      <w:tr>
         <w:tc>
           <w:tcPr>
-            <w:tcW w:w="3192" w:type="dxa"/>
+            <w:tcW w:w="5547" w:type="dxa"/>
           </w:tcPr>
           <w:p>
             <w:pPr>
@@ -3313,7 +3281,67 @@
               <w:rPr>
                 <w:rFonts w:asciiTheme="minorHAnsi" w:hAnsiTheme="minorHAnsi" w:cstheme="minorHAnsi"/>
               </w:rPr>
-              <w:t>Languages Used</w:t>
+              <w:t>FIRE MAGIC GRILLS</w:t>
+            </w:r>
+            <w:r>
+              <w:rPr>
+                <w:rFonts w:asciiTheme="minorHAnsi" w:hAnsiTheme="minorHAnsi" w:cstheme="minorHAnsi"/>
+              </w:rPr>
+              <w:br/>
+            </w:r>
+            <w:r>
+              <w:rPr>
+                <w:rFonts w:asciiTheme="minorHAnsi" w:hAnsiTheme="minorHAnsi" w:cstheme="minorHAnsi"/>
+                <w:color w:val="0070C0"/>
+              </w:rPr>
+              <w:t>https://www.firemagicgrills.com/</w:t>
+            </w:r>
+          </w:p>
+        </w:tc>
+        <w:tc>
+          <w:tcPr>
+            <w:tcW w:w="4376" w:type="dxa"/>
+          </w:tcPr>
+          <w:p>
+            <w:pPr>
+              <w:spacing w:line="276" w:lineRule="auto"/>
+              <w:rPr>
+                <w:rFonts w:asciiTheme="minorHAnsi" w:hAnsiTheme="minorHAnsi" w:cstheme="minorHAnsi"/>
+              </w:rPr>
+            </w:pPr>
+            <w:r>
+              <w:rPr>
+                <w:rFonts w:asciiTheme="minorHAnsi" w:hAnsiTheme="minorHAnsi" w:cstheme="minorHAnsi"/>
+              </w:rPr>
+              <w:t xml:space="preserve">A </w:t>
+            </w:r>
+            <w:proofErr w:type="spellStart"/>
+            <w:r>
+              <w:rPr>
+                <w:rFonts w:asciiTheme="minorHAnsi" w:hAnsiTheme="minorHAnsi" w:cstheme="minorHAnsi"/>
+              </w:rPr>
+              <w:t>Wordpress</w:t>
+            </w:r>
+            <w:proofErr w:type="spellEnd"/>
+            <w:r>
+              <w:rPr>
+                <w:rFonts w:asciiTheme="minorHAnsi" w:hAnsiTheme="minorHAnsi" w:cstheme="minorHAnsi"/>
+              </w:rPr>
+              <w:t xml:space="preserve"> website that shows stores that are selling outdoor grills. It’s made from </w:t>
+            </w:r>
+            <w:proofErr w:type="spellStart"/>
+            <w:r>
+              <w:rPr>
+                <w:rFonts w:asciiTheme="minorHAnsi" w:hAnsiTheme="minorHAnsi" w:cstheme="minorHAnsi"/>
+              </w:rPr>
+              <w:t>WPBakery</w:t>
+            </w:r>
+            <w:proofErr w:type="spellEnd"/>
+            <w:r>
+              <w:rPr>
+                <w:rFonts w:asciiTheme="minorHAnsi" w:hAnsiTheme="minorHAnsi" w:cstheme="minorHAnsi"/>
+              </w:rPr>
+              <w:t xml:space="preserve"> web builder and utilizes child theme</w:t>
             </w:r>
           </w:p>
         </w:tc>
@@ -3321,7 +3349,158 @@
       <w:tr>
         <w:tc>
           <w:tcPr>
-            <w:tcW w:w="3192" w:type="dxa"/>
+            <w:tcW w:w="5547" w:type="dxa"/>
+          </w:tcPr>
+          <w:p>
+            <w:pPr>
+              <w:jc w:val="center"/>
+              <w:rPr>
+                <w:rFonts w:asciiTheme="minorHAnsi" w:hAnsiTheme="minorHAnsi" w:cstheme="minorHAnsi"/>
+              </w:rPr>
+            </w:pPr>
+            <w:r>
+              <w:rPr>
+                <w:rFonts w:asciiTheme="minorHAnsi" w:hAnsiTheme="minorHAnsi" w:cstheme="minorHAnsi"/>
+              </w:rPr>
+              <w:t>Ancon Construction</w:t>
+            </w:r>
+            <w:r>
+              <w:rPr>
+                <w:rFonts w:asciiTheme="minorHAnsi" w:hAnsiTheme="minorHAnsi" w:cstheme="minorHAnsi"/>
+              </w:rPr>
+              <w:br/>
+            </w:r>
+            <w:r>
+              <w:rPr>
+                <w:rFonts w:asciiTheme="minorHAnsi" w:hAnsiTheme="minorHAnsi" w:cstheme="minorHAnsi"/>
+                <w:color w:val="0070C0"/>
+              </w:rPr>
+              <w:t>https://www.anconconstruction.com/</w:t>
+            </w:r>
+          </w:p>
+        </w:tc>
+        <w:tc>
+          <w:tcPr>
+            <w:tcW w:w="4376" w:type="dxa"/>
+          </w:tcPr>
+          <w:p>
+            <w:pPr>
+              <w:spacing w:line="276" w:lineRule="auto"/>
+              <w:rPr>
+                <w:rFonts w:asciiTheme="minorHAnsi" w:hAnsiTheme="minorHAnsi" w:cstheme="minorHAnsi"/>
+              </w:rPr>
+            </w:pPr>
+            <w:r>
+              <w:rPr>
+                <w:rFonts w:asciiTheme="minorHAnsi" w:hAnsiTheme="minorHAnsi" w:cstheme="minorHAnsi"/>
+              </w:rPr>
+              <w:t xml:space="preserve">A </w:t>
+            </w:r>
+            <w:proofErr w:type="spellStart"/>
+            <w:r>
+              <w:rPr>
+                <w:rFonts w:asciiTheme="minorHAnsi" w:hAnsiTheme="minorHAnsi" w:cstheme="minorHAnsi"/>
+              </w:rPr>
+              <w:t>Wordpress</w:t>
+            </w:r>
+            <w:proofErr w:type="spellEnd"/>
+            <w:r>
+              <w:rPr>
+                <w:rFonts w:asciiTheme="minorHAnsi" w:hAnsiTheme="minorHAnsi" w:cstheme="minorHAnsi"/>
+              </w:rPr>
+              <w:t xml:space="preserve"> website for a construction company. It utilizes </w:t>
+            </w:r>
+            <w:proofErr w:type="spellStart"/>
+            <w:r>
+              <w:rPr>
+                <w:rFonts w:asciiTheme="minorHAnsi" w:hAnsiTheme="minorHAnsi" w:cstheme="minorHAnsi"/>
+              </w:rPr>
+              <w:t>elementor</w:t>
+            </w:r>
+            <w:proofErr w:type="spellEnd"/>
+            <w:r>
+              <w:rPr>
+                <w:rFonts w:asciiTheme="minorHAnsi" w:hAnsiTheme="minorHAnsi" w:cstheme="minorHAnsi"/>
+              </w:rPr>
+              <w:t xml:space="preserve"> as its page builder</w:t>
+            </w:r>
+          </w:p>
+        </w:tc>
+      </w:tr>
+      <w:tr>
+        <w:tc>
+          <w:tcPr>
+            <w:tcW w:w="5547" w:type="dxa"/>
+          </w:tcPr>
+          <w:p>
+            <w:pPr>
+              <w:jc w:val="center"/>
+              <w:rPr>
+                <w:rFonts w:asciiTheme="minorHAnsi" w:hAnsiTheme="minorHAnsi" w:cstheme="minorHAnsi"/>
+              </w:rPr>
+            </w:pPr>
+            <w:r>
+              <w:rPr>
+                <w:rFonts w:asciiTheme="minorHAnsi" w:hAnsiTheme="minorHAnsi" w:cstheme="minorHAnsi"/>
+              </w:rPr>
+              <w:t>Castor &amp; Pollux</w:t>
+            </w:r>
+            <w:r>
+              <w:rPr>
+                <w:rFonts w:asciiTheme="minorHAnsi" w:hAnsiTheme="minorHAnsi" w:cstheme="minorHAnsi"/>
+              </w:rPr>
+              <w:br/>
+            </w:r>
+            <w:r>
+              <w:rPr>
+                <w:rFonts w:asciiTheme="minorHAnsi" w:hAnsiTheme="minorHAnsi" w:cstheme="minorHAnsi"/>
+                <w:color w:val="0070C0"/>
+              </w:rPr>
+              <w:t>https://www.castorpolluxpet.com/</w:t>
+            </w:r>
+          </w:p>
+        </w:tc>
+        <w:tc>
+          <w:tcPr>
+            <w:tcW w:w="4376" w:type="dxa"/>
+          </w:tcPr>
+          <w:p>
+            <w:pPr>
+              <w:spacing w:line="276" w:lineRule="auto"/>
+              <w:rPr>
+                <w:rFonts w:asciiTheme="minorHAnsi" w:hAnsiTheme="minorHAnsi" w:cstheme="minorHAnsi"/>
+              </w:rPr>
+            </w:pPr>
+            <w:r>
+              <w:rPr>
+                <w:rFonts w:asciiTheme="minorHAnsi" w:hAnsiTheme="minorHAnsi" w:cstheme="minorHAnsi"/>
+              </w:rPr>
+              <w:t xml:space="preserve">A </w:t>
+            </w:r>
+            <w:proofErr w:type="spellStart"/>
+            <w:r>
+              <w:rPr>
+                <w:rFonts w:asciiTheme="minorHAnsi" w:hAnsiTheme="minorHAnsi" w:cstheme="minorHAnsi"/>
+              </w:rPr>
+              <w:t>Wordpress</w:t>
+            </w:r>
+            <w:proofErr w:type="spellEnd"/>
+            <w:r>
+              <w:rPr>
+                <w:rFonts w:asciiTheme="minorHAnsi" w:hAnsiTheme="minorHAnsi" w:cstheme="minorHAnsi"/>
+              </w:rPr>
+              <w:t xml:space="preserve"> website for a pet food company. Its theme is made from scratch and not using any builder.</w:t>
+            </w:r>
+          </w:p>
+        </w:tc>
+      </w:tr>
+      <w:tr>
+        <w:trPr>
+          <w:trHeight w:val="661"/>
+        </w:trPr>
+        <w:tc>
+          <w:tcPr>
+            <w:tcW w:w="5547" w:type="dxa"/>
           </w:tcPr>
           <w:p>
             <w:pPr>
@@ -3335,23 +3514,31 @@
               <w:rPr>
                 <w:rFonts w:asciiTheme="minorHAnsi" w:hAnsiTheme="minorHAnsi" w:cstheme="minorHAnsi"/>
               </w:rPr>
-              <w:t>Todo</w:t>
+              <w:t>HurryCane</w:t>
             </w:r>
             <w:proofErr w:type="spellEnd"/>
             <w:r>
               <w:rPr>
                 <w:rFonts w:asciiTheme="minorHAnsi" w:hAnsiTheme="minorHAnsi" w:cstheme="minorHAnsi"/>
               </w:rPr>
-              <w:t xml:space="preserve"> List App</w:t>
+              <w:br/>
+            </w:r>
+            <w:r>
+              <w:rPr>
+                <w:rFonts w:asciiTheme="minorHAnsi" w:hAnsiTheme="minorHAnsi" w:cstheme="minorHAnsi"/>
+                <w:color w:val="0070C0"/>
+              </w:rPr>
+              <w:t>https://www.hurrycane.com/</w:t>
             </w:r>
           </w:p>
         </w:tc>
         <w:tc>
           <w:tcPr>
-            <w:tcW w:w="3192" w:type="dxa"/>
+            <w:tcW w:w="4376" w:type="dxa"/>
           </w:tcPr>
           <w:p>
             <w:pPr>
+              <w:spacing w:line="276" w:lineRule="auto"/>
               <w:rPr>
                 <w:rFonts w:asciiTheme="minorHAnsi" w:hAnsiTheme="minorHAnsi" w:cstheme="minorHAnsi"/>
               </w:rPr>
@@ -3360,235 +3547,8 @@
               <w:rPr>
                 <w:rFonts w:asciiTheme="minorHAnsi" w:hAnsiTheme="minorHAnsi" w:cstheme="minorHAnsi"/>
               </w:rPr>
-              <w:t>A simple w</w:t>
+              <w:t>A Shopify website that sells canes for the elderly.</w:t>
             </w:r>
-            <w:r>
-              <w:rPr>
-                <w:rFonts w:asciiTheme="minorHAnsi" w:hAnsiTheme="minorHAnsi" w:cstheme="minorHAnsi"/>
-              </w:rPr>
-              <w:t>eb application that is made</w:t>
-            </w:r>
-            <w:r>
-              <w:rPr>
-                <w:rFonts w:asciiTheme="minorHAnsi" w:hAnsiTheme="minorHAnsi" w:cstheme="minorHAnsi"/>
-              </w:rPr>
-              <w:t xml:space="preserve"> in React.js</w:t>
-            </w:r>
-          </w:p>
-        </w:tc>
-        <w:tc>
-          <w:tcPr>
-            <w:tcW w:w="3192" w:type="dxa"/>
-          </w:tcPr>
-          <w:p>
-            <w:pPr>
-              <w:jc w:val="center"/>
-              <w:rPr>
-                <w:rFonts w:asciiTheme="minorHAnsi" w:hAnsiTheme="minorHAnsi" w:cstheme="minorHAnsi"/>
-              </w:rPr>
-            </w:pPr>
-            <w:r>
-              <w:rPr>
-                <w:rFonts w:asciiTheme="minorHAnsi" w:hAnsiTheme="minorHAnsi" w:cstheme="minorHAnsi"/>
-              </w:rPr>
-              <w:t>HTML, CSS, React.js</w:t>
-            </w:r>
-          </w:p>
-        </w:tc>
-      </w:tr>
-      <w:tr>
-        <w:tc>
-          <w:tcPr>
-            <w:tcW w:w="3192" w:type="dxa"/>
-          </w:tcPr>
-          <w:p>
-            <w:pPr>
-              <w:jc w:val="center"/>
-              <w:rPr>
-                <w:rFonts w:asciiTheme="minorHAnsi" w:hAnsiTheme="minorHAnsi" w:cstheme="minorHAnsi"/>
-              </w:rPr>
-            </w:pPr>
-            <w:r>
-              <w:rPr>
-                <w:rFonts w:asciiTheme="minorHAnsi" w:hAnsiTheme="minorHAnsi" w:cstheme="minorHAnsi"/>
-              </w:rPr>
-              <w:t>Recipe Book</w:t>
-            </w:r>
-          </w:p>
-        </w:tc>
-        <w:tc>
-          <w:tcPr>
-            <w:tcW w:w="3192" w:type="dxa"/>
-          </w:tcPr>
-          <w:p>
-            <w:pPr>
-              <w:rPr>
-                <w:rFonts w:asciiTheme="minorHAnsi" w:hAnsiTheme="minorHAnsi" w:cstheme="minorHAnsi"/>
-              </w:rPr>
-            </w:pPr>
-            <w:r>
-              <w:rPr>
-                <w:rFonts w:asciiTheme="minorHAnsi" w:hAnsiTheme="minorHAnsi" w:cstheme="minorHAnsi"/>
-              </w:rPr>
-              <w:t>A simple web application that requests data from a local JSON file.</w:t>
-            </w:r>
-          </w:p>
-        </w:tc>
-        <w:tc>
-          <w:tcPr>
-            <w:tcW w:w="3192" w:type="dxa"/>
-          </w:tcPr>
-          <w:p>
-            <w:pPr>
-              <w:jc w:val="center"/>
-              <w:rPr>
-                <w:rFonts w:asciiTheme="minorHAnsi" w:hAnsiTheme="minorHAnsi" w:cstheme="minorHAnsi"/>
-              </w:rPr>
-            </w:pPr>
-            <w:r>
-              <w:rPr>
-                <w:rFonts w:asciiTheme="minorHAnsi" w:hAnsiTheme="minorHAnsi" w:cstheme="minorHAnsi"/>
-              </w:rPr>
-              <w:t>HTML, CSS, Bootstrap, JQuery, AJAX</w:t>
-            </w:r>
-          </w:p>
-        </w:tc>
-      </w:tr>
-      <w:tr>
-        <w:tc>
-          <w:tcPr>
-            <w:tcW w:w="3192" w:type="dxa"/>
-          </w:tcPr>
-          <w:p>
-            <w:pPr>
-              <w:jc w:val="center"/>
-              <w:rPr>
-                <w:rFonts w:asciiTheme="minorHAnsi" w:hAnsiTheme="minorHAnsi" w:cstheme="minorHAnsi"/>
-              </w:rPr>
-            </w:pPr>
-            <w:r>
-              <w:rPr>
-                <w:rFonts w:asciiTheme="minorHAnsi" w:hAnsiTheme="minorHAnsi" w:cstheme="minorHAnsi"/>
-              </w:rPr>
-              <w:t>Company Ticket Tracker</w:t>
-            </w:r>
-          </w:p>
-        </w:tc>
-        <w:tc>
-          <w:tcPr>
-            <w:tcW w:w="3192" w:type="dxa"/>
-          </w:tcPr>
-          <w:p>
-            <w:pPr>
-              <w:rPr>
-                <w:rFonts w:asciiTheme="minorHAnsi" w:hAnsiTheme="minorHAnsi" w:cstheme="minorHAnsi"/>
-              </w:rPr>
-            </w:pPr>
-            <w:r>
-              <w:rPr>
-                <w:rFonts w:asciiTheme="minorHAnsi" w:hAnsiTheme="minorHAnsi" w:cstheme="minorHAnsi"/>
-              </w:rPr>
-              <w:t>A web application that records the tasks that was done by an employee in a daily or monthly basis.</w:t>
-            </w:r>
-          </w:p>
-        </w:tc>
-        <w:tc>
-          <w:tcPr>
-            <w:tcW w:w="3192" w:type="dxa"/>
-          </w:tcPr>
-          <w:p>
-            <w:pPr>
-              <w:jc w:val="center"/>
-              <w:rPr>
-                <w:rFonts w:asciiTheme="minorHAnsi" w:hAnsiTheme="minorHAnsi" w:cstheme="minorHAnsi"/>
-              </w:rPr>
-            </w:pPr>
-            <w:r>
-              <w:rPr>
-                <w:rFonts w:asciiTheme="minorHAnsi" w:hAnsiTheme="minorHAnsi" w:cstheme="minorHAnsi"/>
-              </w:rPr>
-              <w:t xml:space="preserve">HTML, CSS, Bootstrap, React.js, </w:t>
-            </w:r>
-            <w:proofErr w:type="spellStart"/>
-            <w:r>
-              <w:rPr>
-                <w:rFonts w:asciiTheme="minorHAnsi" w:hAnsiTheme="minorHAnsi" w:cstheme="minorHAnsi"/>
-              </w:rPr>
-              <w:t>Redux</w:t>
-            </w:r>
-            <w:proofErr w:type="spellEnd"/>
-            <w:r>
-              <w:rPr>
-                <w:rFonts w:asciiTheme="minorHAnsi" w:hAnsiTheme="minorHAnsi" w:cstheme="minorHAnsi"/>
-              </w:rPr>
-              <w:t>, Firebase</w:t>
-            </w:r>
-          </w:p>
-        </w:tc>
-      </w:tr>
-      <w:tr>
-        <w:tc>
-          <w:tcPr>
-            <w:tcW w:w="3192" w:type="dxa"/>
-          </w:tcPr>
-          <w:p>
-            <w:pPr>
-              <w:jc w:val="center"/>
-              <w:rPr>
-                <w:rFonts w:asciiTheme="minorHAnsi" w:hAnsiTheme="minorHAnsi" w:cstheme="minorHAnsi"/>
-              </w:rPr>
-            </w:pPr>
-            <w:r>
-              <w:rPr>
-                <w:rFonts w:asciiTheme="minorHAnsi" w:hAnsiTheme="minorHAnsi" w:cstheme="minorHAnsi"/>
-              </w:rPr>
-              <w:t>Employee Manager App</w:t>
-            </w:r>
-          </w:p>
-        </w:tc>
-        <w:tc>
-          <w:tcPr>
-            <w:tcW w:w="3192" w:type="dxa"/>
-          </w:tcPr>
-          <w:p>
-            <w:pPr>
-              <w:rPr>
-                <w:rFonts w:asciiTheme="minorHAnsi" w:hAnsiTheme="minorHAnsi" w:cstheme="minorHAnsi"/>
-              </w:rPr>
-            </w:pPr>
-            <w:r>
-              <w:rPr>
-                <w:rFonts w:asciiTheme="minorHAnsi" w:hAnsiTheme="minorHAnsi" w:cstheme="minorHAnsi"/>
-              </w:rPr>
-              <w:t>A simple web app with CRUD implementation</w:t>
-            </w:r>
-          </w:p>
-        </w:tc>
-        <w:tc>
-          <w:tcPr>
-            <w:tcW w:w="3192" w:type="dxa"/>
-          </w:tcPr>
-          <w:p>
-            <w:pPr>
-              <w:jc w:val="center"/>
-              <w:rPr>
-                <w:rFonts w:asciiTheme="minorHAnsi" w:hAnsiTheme="minorHAnsi" w:cstheme="minorHAnsi"/>
-              </w:rPr>
-            </w:pPr>
-            <w:r>
-              <w:rPr>
-                <w:rFonts w:asciiTheme="minorHAnsi" w:hAnsiTheme="minorHAnsi" w:cstheme="minorHAnsi"/>
-              </w:rPr>
-              <w:t xml:space="preserve">HTML, CSS, Object Oriented </w:t>
-            </w:r>
-            <w:proofErr w:type="spellStart"/>
-            <w:r>
-              <w:rPr>
-                <w:rFonts w:asciiTheme="minorHAnsi" w:hAnsiTheme="minorHAnsi" w:cstheme="minorHAnsi"/>
-              </w:rPr>
-              <w:t>Javascript</w:t>
-            </w:r>
-            <w:proofErr w:type="spellEnd"/>
           </w:p>
         </w:tc>
       </w:tr>
@@ -3847,7 +3807,6 @@
       <w:pPr>
         <w:rPr>
           <w:rFonts w:asciiTheme="minorHAnsi" w:hAnsiTheme="minorHAnsi" w:cstheme="minorHAnsi"/>
-          <w:b/>
         </w:rPr>
       </w:pPr>
       <w:r>
@@ -3855,56 +3814,6 @@
           <w:rFonts w:asciiTheme="minorHAnsi" w:hAnsiTheme="minorHAnsi" w:cstheme="minorHAnsi"/>
         </w:rPr>
         <w:t>09156438958</w:t>
-      </w:r>
-    </w:p>
-    <w:p>
-      <w:pPr>
-        <w:rPr>
-          <w:rFonts w:asciiTheme="minorHAnsi" w:hAnsiTheme="minorHAnsi" w:cstheme="minorHAnsi"/>
-          <w:b/>
-        </w:rPr>
-      </w:pPr>
-      <w:proofErr w:type="spellStart"/>
-      <w:r>
-        <w:rPr>
-          <w:rFonts w:asciiTheme="minorHAnsi" w:hAnsiTheme="minorHAnsi" w:cstheme="minorHAnsi"/>
-          <w:b/>
-        </w:rPr>
-        <w:t>Ptr</w:t>
-      </w:r>
-      <w:proofErr w:type="spellEnd"/>
-      <w:r>
-        <w:rPr>
-          <w:rFonts w:asciiTheme="minorHAnsi" w:hAnsiTheme="minorHAnsi" w:cstheme="minorHAnsi"/>
-          <w:b/>
-        </w:rPr>
-        <w:t>. Noni Catalan</w:t>
-      </w:r>
-    </w:p>
-    <w:p>
-      <w:pPr>
-        <w:rPr>
-          <w:rFonts w:asciiTheme="minorHAnsi" w:hAnsiTheme="minorHAnsi" w:cstheme="minorHAnsi"/>
-        </w:rPr>
-      </w:pPr>
-      <w:r>
-        <w:rPr>
-          <w:rFonts w:asciiTheme="minorHAnsi" w:hAnsiTheme="minorHAnsi" w:cstheme="minorHAnsi"/>
-        </w:rPr>
-        <w:t>Hope of Glory Bible Baptist Church</w:t>
-      </w:r>
-    </w:p>
-    <w:p>
-      <w:pPr>
-        <w:rPr>
-          <w:rFonts w:asciiTheme="minorHAnsi" w:hAnsiTheme="minorHAnsi" w:cstheme="minorHAnsi"/>
-        </w:rPr>
-      </w:pPr>
-      <w:r>
-        <w:rPr>
-          <w:rFonts w:asciiTheme="minorHAnsi" w:hAnsiTheme="minorHAnsi" w:cstheme="minorHAnsi"/>
-        </w:rPr>
-        <w:t>881-15-04</w:t>
       </w:r>
     </w:p>
     <w:p>
@@ -3924,7 +3833,7 @@
           <w:shd w:val="clear" w:color="auto" w:fill="FFFFFF"/>
         </w:rPr>
         <w:lastRenderedPageBreak/>
-        <w:t xml:space="preserve">Engr. Orland D. </w:t>
+        <w:t xml:space="preserve">Engr. </w:t>
       </w:r>
       <w:proofErr w:type="spellStart"/>
       <w:r>
@@ -3934,37 +3843,33 @@
           <w:color w:val="222222"/>
           <w:shd w:val="clear" w:color="auto" w:fill="FFFFFF"/>
         </w:rPr>
-        <w:t>Tubola</w:t>
+        <w:t>Eriel</w:t>
       </w:r>
       <w:proofErr w:type="spellEnd"/>
-    </w:p>
-    <w:p>
-      <w:pPr>
+      <w:r>
         <w:rPr>
           <w:rFonts w:asciiTheme="minorHAnsi" w:hAnsiTheme="minorHAnsi" w:cstheme="minorHAnsi"/>
           <w:b/>
           <w:color w:val="222222"/>
           <w:shd w:val="clear" w:color="auto" w:fill="FFFFFF"/>
         </w:rPr>
-      </w:pPr>
-      <w:r>
-        <w:rPr>
-          <w:rFonts w:asciiTheme="minorHAnsi" w:hAnsiTheme="minorHAnsi" w:cstheme="minorHAnsi"/>
-        </w:rPr>
-        <w:t>Chief</w:t>
-      </w:r>
-    </w:p>
-    <w:p>
-      <w:pPr>
-        <w:rPr>
-          <w:rFonts w:asciiTheme="minorHAnsi" w:hAnsiTheme="minorHAnsi" w:cstheme="minorHAnsi"/>
-        </w:rPr>
-      </w:pPr>
-      <w:r>
-        <w:rPr>
-          <w:rFonts w:asciiTheme="minorHAnsi" w:hAnsiTheme="minorHAnsi" w:cstheme="minorHAnsi"/>
-        </w:rPr>
-        <w:t>Center for Engineering and Technology Research</w:t>
+        <w:t xml:space="preserve"> Louise DJ Chavez</w:t>
+      </w:r>
+    </w:p>
+    <w:p>
+      <w:pPr>
+        <w:rPr>
+          <w:rFonts w:asciiTheme="minorHAnsi" w:hAnsiTheme="minorHAnsi" w:cstheme="minorHAnsi"/>
+          <w:b/>
+          <w:color w:val="222222"/>
+          <w:shd w:val="clear" w:color="auto" w:fill="FFFFFF"/>
+        </w:rPr>
+      </w:pPr>
+      <w:r>
+        <w:rPr>
+          <w:rFonts w:asciiTheme="minorHAnsi" w:hAnsiTheme="minorHAnsi" w:cstheme="minorHAnsi"/>
+        </w:rPr>
+        <w:t>Support Engineer</w:t>
       </w:r>
     </w:p>
     <w:p>
@@ -3978,21 +3883,7 @@
         <w:rPr>
           <w:rFonts w:asciiTheme="minorHAnsi" w:hAnsiTheme="minorHAnsi" w:cstheme="minorHAnsi"/>
         </w:rPr>
-        <w:t>Polytechnic University of the Philippines, Sta.</w:t>
-      </w:r>
-      <w:r>
-        <w:rPr>
-          <w:rFonts w:asciiTheme="minorHAnsi" w:hAnsiTheme="minorHAnsi" w:cstheme="minorHAnsi"/>
-          <w:color w:val="000000"/>
-        </w:rPr>
-        <w:t xml:space="preserve"> </w:t>
-      </w:r>
-      <w:r>
-        <w:rPr>
-          <w:rFonts w:asciiTheme="minorHAnsi" w:hAnsiTheme="minorHAnsi" w:cstheme="minorHAnsi"/>
-          <w:color w:val="000000"/>
-        </w:rPr>
-        <w:t>Mesa, Manila</w:t>
+        <w:t>Accenture</w:t>
       </w:r>
     </w:p>
     <w:p>
@@ -4007,7 +3898,7 @@
           <w:color w:val="141823"/>
           <w:shd w:val="clear" w:color="auto" w:fill="FFFFFF"/>
         </w:rPr>
-        <w:t>09989574755</w:t>
+        <w:t>09298530340</w:t>
       </w:r>
     </w:p>
     <w:p>

</xml_diff>

<commit_message>
kyle nishimoto website 1.0
</commit_message>
<xml_diff>
--- a/Resume-2020.docx
+++ b/Resume-2020.docx
@@ -118,7 +118,25 @@
         <w:rPr>
           <w:rFonts w:asciiTheme="minorHAnsi" w:hAnsiTheme="minorHAnsi" w:cstheme="minorHAnsi"/>
         </w:rPr>
-        <w:t xml:space="preserve">Blk. 294 LOT 6 Martinez St. </w:t>
+        <w:t>Blk. 294 Lot</w:t>
+      </w:r>
+      <w:r>
+        <w:rPr>
+          <w:rFonts w:asciiTheme="minorHAnsi" w:hAnsiTheme="minorHAnsi" w:cstheme="minorHAnsi"/>
+        </w:rPr>
+        <w:t xml:space="preserve"> 6 Martinez St.</w:t>
+      </w:r>
+      <w:r>
+        <w:rPr>
+          <w:rFonts w:asciiTheme="minorHAnsi" w:hAnsiTheme="minorHAnsi" w:cstheme="minorHAnsi"/>
+        </w:rPr>
+        <w:t>,</w:t>
+      </w:r>
+      <w:r>
+        <w:rPr>
+          <w:rFonts w:asciiTheme="minorHAnsi" w:hAnsiTheme="minorHAnsi" w:cstheme="minorHAnsi"/>
+        </w:rPr>
+        <w:t xml:space="preserve"> </w:t>
       </w:r>
       <w:proofErr w:type="spellStart"/>
       <w:r>
@@ -132,7 +150,19 @@
         <w:rPr>
           <w:rFonts w:asciiTheme="minorHAnsi" w:hAnsiTheme="minorHAnsi" w:cstheme="minorHAnsi"/>
         </w:rPr>
-        <w:t>. Rizal Makati City</w:t>
+        <w:t>. Rizal</w:t>
+      </w:r>
+      <w:r>
+        <w:rPr>
+          <w:rFonts w:asciiTheme="minorHAnsi" w:hAnsiTheme="minorHAnsi" w:cstheme="minorHAnsi"/>
+        </w:rPr>
+        <w:t>,</w:t>
+      </w:r>
+      <w:r>
+        <w:rPr>
+          <w:rFonts w:asciiTheme="minorHAnsi" w:hAnsiTheme="minorHAnsi" w:cstheme="minorHAnsi"/>
+        </w:rPr>
+        <w:t xml:space="preserve"> Makati City</w:t>
       </w:r>
     </w:p>
     <w:p>
@@ -165,8 +195,6 @@
           <w:t>jkmquitasol@gmail.com</w:t>
         </w:r>
       </w:hyperlink>
-      <w:bookmarkStart w:id="0" w:name="_GoBack"/>
-      <w:bookmarkEnd w:id="0"/>
     </w:p>
     <w:p>
       <w:pPr>
@@ -377,8 +405,324 @@
           <w:rFonts w:cstheme="minorHAnsi"/>
           <w:sz w:val="20"/>
           <w:szCs w:val="20"/>
-        </w:rPr>
-        <w:t>To obtain employment with a company that offers a positive atmosphere to learn and implement new skills and technologies for the betterment of the organization.</w:t>
+          <w:shd w:val="clear" w:color="auto" w:fill="FFFFFF"/>
+        </w:rPr>
+        <w:t xml:space="preserve">A self-motivated </w:t>
+      </w:r>
+      <w:r>
+        <w:rPr>
+          <w:rFonts w:cstheme="minorHAnsi"/>
+          <w:sz w:val="20"/>
+          <w:szCs w:val="20"/>
+          <w:shd w:val="clear" w:color="auto" w:fill="FFFFFF"/>
+        </w:rPr>
+        <w:t>web developer</w:t>
+      </w:r>
+      <w:r>
+        <w:rPr>
+          <w:rFonts w:cstheme="minorHAnsi"/>
+          <w:sz w:val="20"/>
+          <w:szCs w:val="20"/>
+          <w:shd w:val="clear" w:color="auto" w:fill="FFFFFF"/>
+        </w:rPr>
+        <w:t xml:space="preserve"> with huge knowledge and </w:t>
+      </w:r>
+      <w:r>
+        <w:rPr>
+          <w:rFonts w:cstheme="minorHAnsi"/>
+          <w:sz w:val="20"/>
+          <w:szCs w:val="20"/>
+          <w:shd w:val="clear" w:color="auto" w:fill="FFFFFF"/>
+        </w:rPr>
+        <w:t>proficiency in JavaScript, HTML</w:t>
+      </w:r>
+      <w:r>
+        <w:rPr>
+          <w:rFonts w:cstheme="minorHAnsi"/>
+          <w:sz w:val="20"/>
+          <w:szCs w:val="20"/>
+          <w:shd w:val="clear" w:color="auto" w:fill="FFFFFF"/>
+        </w:rPr>
+        <w:t xml:space="preserve">, CSS, and mobile responsive web development, as well as strong skills and ability in writing clean and efficient code, seeks the position of </w:t>
+      </w:r>
+      <w:r>
+        <w:rPr>
+          <w:rFonts w:cstheme="minorHAnsi"/>
+          <w:sz w:val="20"/>
+          <w:szCs w:val="20"/>
+          <w:shd w:val="clear" w:color="auto" w:fill="FFFFFF"/>
+        </w:rPr>
+        <w:t>Software Engineer/Web Developer in Accenture, Inc</w:t>
+      </w:r>
+      <w:bookmarkStart w:id="0" w:name="_GoBack"/>
+      <w:bookmarkEnd w:id="0"/>
+      <w:r>
+        <w:rPr>
+          <w:rFonts w:cstheme="minorHAnsi"/>
+          <w:sz w:val="20"/>
+          <w:szCs w:val="20"/>
+          <w:shd w:val="clear" w:color="auto" w:fill="FFFFFF"/>
+        </w:rPr>
+        <w:t>.</w:t>
+      </w:r>
+    </w:p>
+    <w:p>
+      <w:pPr>
+        <w:pStyle w:val="NoSpacing"/>
+        <w:spacing w:line="276" w:lineRule="auto"/>
+        <w:jc w:val="both"/>
+        <w:rPr>
+          <w:rFonts w:cstheme="minorHAnsi"/>
+          <w:sz w:val="20"/>
+          <w:szCs w:val="20"/>
+        </w:rPr>
+      </w:pPr>
+    </w:p>
+    <w:p>
+      <w:pPr>
+        <w:spacing w:line="260" w:lineRule="exact"/>
+        <w:ind w:left="113"/>
+        <w:rPr>
+          <w:rFonts w:asciiTheme="minorHAnsi" w:hAnsiTheme="minorHAnsi" w:cstheme="minorHAnsi"/>
+          <w:sz w:val="24"/>
+          <w:szCs w:val="24"/>
+        </w:rPr>
+      </w:pPr>
+      <w:r>
+        <w:rPr>
+          <w:rFonts w:asciiTheme="minorHAnsi" w:hAnsiTheme="minorHAnsi" w:cstheme="minorHAnsi"/>
+          <w:noProof/>
+          <w:sz w:val="24"/>
+          <w:szCs w:val="24"/>
+          <w:lang w:val="en-PH" w:eastAsia="en-PH"/>
+        </w:rPr>
+        <mc:AlternateContent>
+          <mc:Choice Requires="wpg">
+            <w:drawing>
+              <wp:anchor distT="0" distB="0" distL="114300" distR="114300" simplePos="0" relativeHeight="251678720" behindDoc="1" locked="0" layoutInCell="1" allowOverlap="1" wp14:anchorId="341DCEC3" wp14:editId="7691E022">
+                <wp:simplePos x="0" y="0"/>
+                <wp:positionH relativeFrom="page">
+                  <wp:posOffset>701040</wp:posOffset>
+                </wp:positionH>
+                <wp:positionV relativeFrom="paragraph">
+                  <wp:posOffset>219710</wp:posOffset>
+                </wp:positionV>
+                <wp:extent cx="6370320" cy="0"/>
+                <wp:effectExtent l="15240" t="13970" r="15240" b="14605"/>
+                <wp:wrapNone/>
+                <wp:docPr id="13" name="Group 13"/>
+                <wp:cNvGraphicFramePr>
+                  <a:graphicFrameLocks xmlns:a="http://schemas.openxmlformats.org/drawingml/2006/main"/>
+                </wp:cNvGraphicFramePr>
+                <a:graphic xmlns:a="http://schemas.openxmlformats.org/drawingml/2006/main">
+                  <a:graphicData uri="http://schemas.microsoft.com/office/word/2010/wordprocessingGroup">
+                    <wpg:wgp>
+                      <wpg:cNvGrpSpPr>
+                        <a:grpSpLocks/>
+                      </wpg:cNvGrpSpPr>
+                      <wpg:grpSpPr bwMode="auto">
+                        <a:xfrm>
+                          <a:off x="0" y="0"/>
+                          <a:ext cx="6370320" cy="0"/>
+                          <a:chOff x="1104" y="346"/>
+                          <a:chExt cx="10032" cy="0"/>
+                        </a:xfrm>
+                      </wpg:grpSpPr>
+                      <wps:wsp>
+                        <wps:cNvPr id="15" name="Freeform 15"/>
+                        <wps:cNvSpPr>
+                          <a:spLocks/>
+                        </wps:cNvSpPr>
+                        <wps:spPr bwMode="auto">
+                          <a:xfrm>
+                            <a:off x="1104" y="346"/>
+                            <a:ext cx="10032" cy="0"/>
+                          </a:xfrm>
+                          <a:custGeom>
+                            <a:avLst/>
+                            <a:gdLst>
+                              <a:gd name="T0" fmla="+- 0 1104 1104"/>
+                              <a:gd name="T1" fmla="*/ T0 w 10032"/>
+                              <a:gd name="T2" fmla="+- 0 11136 1104"/>
+                              <a:gd name="T3" fmla="*/ T2 w 10032"/>
+                            </a:gdLst>
+                            <a:ahLst/>
+                            <a:cxnLst>
+                              <a:cxn ang="0">
+                                <a:pos x="T1" y="0"/>
+                              </a:cxn>
+                              <a:cxn ang="0">
+                                <a:pos x="T3" y="0"/>
+                              </a:cxn>
+                            </a:cxnLst>
+                            <a:rect l="0" t="0" r="r" b="b"/>
+                            <a:pathLst>
+                              <a:path w="10032">
+                                <a:moveTo>
+                                  <a:pt x="0" y="0"/>
+                                </a:moveTo>
+                                <a:lnTo>
+                                  <a:pt x="10032" y="0"/>
+                                </a:lnTo>
+                              </a:path>
+                            </a:pathLst>
+                          </a:custGeom>
+                          <a:noFill/>
+                          <a:ln w="19558">
+                            <a:solidFill>
+                              <a:srgbClr val="000000"/>
+                            </a:solidFill>
+                            <a:round/>
+                            <a:headEnd/>
+                            <a:tailEnd/>
+                          </a:ln>
+                          <a:extLst>
+                            <a:ext uri="{909E8E84-426E-40DD-AFC4-6F175D3DCCD1}">
+                              <a14:hiddenFill xmlns:a14="http://schemas.microsoft.com/office/drawing/2010/main">
+                                <a:solidFill>
+                                  <a:srgbClr val="FFFFFF"/>
+                                </a:solidFill>
+                              </a14:hiddenFill>
+                            </a:ext>
+                          </a:extLst>
+                        </wps:spPr>
+                        <wps:bodyPr rot="0" vert="horz" wrap="square" lIns="91440" tIns="45720" rIns="91440" bIns="45720" anchor="t" anchorCtr="0" upright="1">
+                          <a:noAutofit/>
+                        </wps:bodyPr>
+                      </wps:wsp>
+                    </wpg:wgp>
+                  </a:graphicData>
+                </a:graphic>
+                <wp14:sizeRelH relativeFrom="page">
+                  <wp14:pctWidth>0</wp14:pctWidth>
+                </wp14:sizeRelH>
+                <wp14:sizeRelV relativeFrom="page">
+                  <wp14:pctHeight>0</wp14:pctHeight>
+                </wp14:sizeRelV>
+              </wp:anchor>
+            </w:drawing>
+          </mc:Choice>
+          <mc:Fallback>
+            <w:pict>
+              <v:group w14:anchorId="27269385" id="Group 13" o:spid="_x0000_s1026" style="position:absolute;margin-left:55.2pt;margin-top:17.3pt;width:501.6pt;height:0;z-index:-251637760;mso-position-horizontal-relative:page" coordorigin="1104,346" coordsize="10032,0" o:gfxdata="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">
+                <v:shape id="Freeform 15" o:spid="_x0000_s1027" style="position:absolute;left:1104;top:346;width:10032;height:0;visibility:visible;mso-wrap-style:square;v-text-anchor:top" coordsize="10032,0" o:gfxdata="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" path="m,l10032,e" filled="f" strokeweight="1.54pt">
+                  <v:path arrowok="t" o:connecttype="custom" o:connectlocs="0,0;10032,0" o:connectangles="0,0"/>
+                </v:shape>
+                <w10:wrap anchorx="page"/>
+              </v:group>
+            </w:pict>
+          </mc:Fallback>
+        </mc:AlternateContent>
+      </w:r>
+      <w:r>
+        <w:rPr>
+          <w:rFonts w:asciiTheme="minorHAnsi" w:hAnsiTheme="minorHAnsi" w:cstheme="minorHAnsi"/>
+          <w:noProof/>
+          <w:sz w:val="24"/>
+          <w:szCs w:val="24"/>
+          <w:lang w:val="en-PH" w:eastAsia="en-PH"/>
+        </w:rPr>
+        <w:t>JOB RESPONSIBILITIES</w:t>
+      </w:r>
+    </w:p>
+    <w:p>
+      <w:pPr>
+        <w:spacing w:before="14" w:line="240" w:lineRule="exact"/>
+        <w:rPr>
+          <w:rFonts w:asciiTheme="minorHAnsi" w:hAnsiTheme="minorHAnsi" w:cstheme="minorHAnsi"/>
+          <w:sz w:val="24"/>
+          <w:szCs w:val="24"/>
+        </w:rPr>
+      </w:pPr>
+    </w:p>
+    <w:p>
+      <w:pPr>
+        <w:pStyle w:val="ListParagraph"/>
+        <w:numPr>
+          <w:ilvl w:val="0"/>
+          <w:numId w:val="7"/>
+        </w:numPr>
+        <w:rPr>
+          <w:rFonts w:asciiTheme="minorHAnsi" w:hAnsiTheme="minorHAnsi" w:cstheme="minorHAnsi"/>
+        </w:rPr>
+      </w:pPr>
+      <w:r>
+        <w:rPr>
+          <w:rFonts w:asciiTheme="minorHAnsi" w:hAnsiTheme="minorHAnsi" w:cstheme="minorHAnsi"/>
+        </w:rPr>
+        <w:t>Determining the structure and design of web pages</w:t>
+      </w:r>
+    </w:p>
+    <w:p>
+      <w:pPr>
+        <w:pStyle w:val="ListParagraph"/>
+        <w:numPr>
+          <w:ilvl w:val="0"/>
+          <w:numId w:val="7"/>
+        </w:numPr>
+        <w:rPr>
+          <w:rFonts w:asciiTheme="minorHAnsi" w:hAnsiTheme="minorHAnsi" w:cstheme="minorHAnsi"/>
+        </w:rPr>
+      </w:pPr>
+      <w:r>
+        <w:rPr>
+          <w:rFonts w:asciiTheme="minorHAnsi" w:hAnsiTheme="minorHAnsi" w:cstheme="minorHAnsi"/>
+        </w:rPr>
+        <w:t>Ensuring user experience determines design choices</w:t>
+      </w:r>
+    </w:p>
+    <w:p>
+      <w:pPr>
+        <w:pStyle w:val="ListParagraph"/>
+        <w:numPr>
+          <w:ilvl w:val="0"/>
+          <w:numId w:val="7"/>
+        </w:numPr>
+        <w:rPr>
+          <w:rFonts w:asciiTheme="minorHAnsi" w:hAnsiTheme="minorHAnsi" w:cstheme="minorHAnsi"/>
+        </w:rPr>
+      </w:pPr>
+      <w:r>
+        <w:rPr>
+          <w:rFonts w:asciiTheme="minorHAnsi" w:hAnsiTheme="minorHAnsi" w:cstheme="minorHAnsi"/>
+        </w:rPr>
+        <w:t>Developing features to enhance the user experience</w:t>
+      </w:r>
+    </w:p>
+    <w:p>
+      <w:pPr>
+        <w:pStyle w:val="ListParagraph"/>
+        <w:numPr>
+          <w:ilvl w:val="0"/>
+          <w:numId w:val="7"/>
+        </w:numPr>
+        <w:rPr>
+          <w:rFonts w:asciiTheme="minorHAnsi" w:hAnsiTheme="minorHAnsi" w:cstheme="minorHAnsi"/>
+        </w:rPr>
+      </w:pPr>
+      <w:r>
+        <w:rPr>
+          <w:rFonts w:asciiTheme="minorHAnsi" w:hAnsiTheme="minorHAnsi" w:cstheme="minorHAnsi"/>
+        </w:rPr>
+        <w:t>Building reusable code for future use</w:t>
+      </w:r>
+    </w:p>
+    <w:p>
+      <w:pPr>
+        <w:pStyle w:val="ListParagraph"/>
+        <w:numPr>
+          <w:ilvl w:val="0"/>
+          <w:numId w:val="7"/>
+        </w:numPr>
+        <w:rPr>
+          <w:rFonts w:asciiTheme="minorHAnsi" w:hAnsiTheme="minorHAnsi" w:cstheme="minorHAnsi"/>
+        </w:rPr>
+      </w:pPr>
+      <w:r>
+        <w:rPr>
+          <w:rFonts w:asciiTheme="minorHAnsi" w:hAnsiTheme="minorHAnsi" w:cstheme="minorHAnsi"/>
+        </w:rPr>
+        <w:t>Optimizing web pages for maximum speed and scalability</w:t>
       </w:r>
     </w:p>
     <w:p>
@@ -560,42 +904,6 @@
         <w:rPr>
           <w:rFonts w:asciiTheme="minorHAnsi" w:hAnsiTheme="minorHAnsi" w:cstheme="minorHAnsi"/>
         </w:rPr>
-        <w:t>Resourceful</w:t>
-      </w:r>
-    </w:p>
-    <w:p>
-      <w:pPr>
-        <w:pStyle w:val="ListParagraph"/>
-        <w:numPr>
-          <w:ilvl w:val="0"/>
-          <w:numId w:val="1"/>
-        </w:numPr>
-        <w:rPr>
-          <w:rFonts w:asciiTheme="minorHAnsi" w:hAnsiTheme="minorHAnsi" w:cstheme="minorHAnsi"/>
-        </w:rPr>
-      </w:pPr>
-      <w:r>
-        <w:rPr>
-          <w:rFonts w:asciiTheme="minorHAnsi" w:hAnsiTheme="minorHAnsi" w:cstheme="minorHAnsi"/>
-        </w:rPr>
-        <w:t>Continuous Learner</w:t>
-      </w:r>
-    </w:p>
-    <w:p>
-      <w:pPr>
-        <w:pStyle w:val="ListParagraph"/>
-        <w:numPr>
-          <w:ilvl w:val="0"/>
-          <w:numId w:val="1"/>
-        </w:numPr>
-        <w:rPr>
-          <w:rFonts w:asciiTheme="minorHAnsi" w:hAnsiTheme="minorHAnsi" w:cstheme="minorHAnsi"/>
-        </w:rPr>
-      </w:pPr>
-      <w:r>
-        <w:rPr>
-          <w:rFonts w:asciiTheme="minorHAnsi" w:hAnsiTheme="minorHAnsi" w:cstheme="minorHAnsi"/>
-        </w:rPr>
         <w:t>Computer Literate</w:t>
       </w:r>
     </w:p>
@@ -1529,6 +1837,14 @@
         <w:spacing w:line="276" w:lineRule="auto"/>
         <w:rPr>
           <w:rFonts w:asciiTheme="minorHAnsi" w:hAnsiTheme="minorHAnsi" w:cstheme="minorHAnsi"/>
+        </w:rPr>
+      </w:pPr>
+    </w:p>
+    <w:p>
+      <w:pPr>
+        <w:spacing w:line="276" w:lineRule="auto"/>
+        <w:rPr>
+          <w:rFonts w:asciiTheme="minorHAnsi" w:hAnsiTheme="minorHAnsi" w:cstheme="minorHAnsi"/>
           <w:b/>
           <w:sz w:val="22"/>
           <w:szCs w:val="22"/>
@@ -1541,6 +1857,7 @@
           <w:sz w:val="22"/>
           <w:szCs w:val="22"/>
         </w:rPr>
+        <w:lastRenderedPageBreak/>
         <w:t>SECONDARY</w:t>
       </w:r>
       <w:r>
@@ -2000,7 +2317,6 @@
           <w:szCs w:val="24"/>
           <w:lang w:val="en-PH" w:eastAsia="en-PH"/>
         </w:rPr>
-        <w:lastRenderedPageBreak/>
         <mc:AlternateContent>
           <mc:Choice Requires="wpg">
             <w:drawing>
@@ -2146,16 +2462,12 @@
         <w:rPr>
           <w:rFonts w:asciiTheme="minorHAnsi" w:hAnsiTheme="minorHAnsi" w:cstheme="minorHAnsi"/>
           <w:b/>
-          <w:sz w:val="22"/>
-          <w:szCs w:val="22"/>
-        </w:rPr>
-      </w:pPr>
-      <w:r>
-        <w:rPr>
-          <w:rFonts w:asciiTheme="minorHAnsi" w:hAnsiTheme="minorHAnsi" w:cstheme="minorHAnsi"/>
-          <w:b/>
-          <w:sz w:val="22"/>
-          <w:szCs w:val="22"/>
+        </w:rPr>
+      </w:pPr>
+      <w:r>
+        <w:rPr>
+          <w:rFonts w:asciiTheme="minorHAnsi" w:hAnsiTheme="minorHAnsi" w:cstheme="minorHAnsi"/>
+          <w:b/>
         </w:rPr>
         <w:t>April 2019 – Present</w:t>
       </w:r>
@@ -2163,26 +2475,20 @@
         <w:rPr>
           <w:rFonts w:asciiTheme="minorHAnsi" w:hAnsiTheme="minorHAnsi" w:cstheme="minorHAnsi"/>
           <w:b/>
-          <w:sz w:val="22"/>
-          <w:szCs w:val="22"/>
-        </w:rPr>
-        <w:tab/>
-      </w:r>
-      <w:r>
-        <w:rPr>
-          <w:rFonts w:asciiTheme="minorHAnsi" w:hAnsiTheme="minorHAnsi" w:cstheme="minorHAnsi"/>
-          <w:b/>
-          <w:sz w:val="22"/>
-          <w:szCs w:val="22"/>
-        </w:rPr>
-        <w:tab/>
-      </w:r>
-      <w:r>
-        <w:rPr>
-          <w:rFonts w:asciiTheme="minorHAnsi" w:hAnsiTheme="minorHAnsi" w:cstheme="minorHAnsi"/>
-          <w:b/>
-          <w:sz w:val="22"/>
-          <w:szCs w:val="22"/>
+        </w:rPr>
+        <w:tab/>
+      </w:r>
+      <w:r>
+        <w:rPr>
+          <w:rFonts w:asciiTheme="minorHAnsi" w:hAnsiTheme="minorHAnsi" w:cstheme="minorHAnsi"/>
+          <w:b/>
+        </w:rPr>
+        <w:tab/>
+      </w:r>
+      <w:r>
+        <w:rPr>
+          <w:rFonts w:asciiTheme="minorHAnsi" w:hAnsiTheme="minorHAnsi" w:cstheme="minorHAnsi"/>
+          <w:b/>
         </w:rPr>
         <w:tab/>
         <w:t>Front End Web Developer</w:t>
@@ -2193,52 +2499,40 @@
         <w:spacing w:line="276" w:lineRule="auto"/>
         <w:rPr>
           <w:rFonts w:asciiTheme="minorHAnsi" w:hAnsiTheme="minorHAnsi" w:cstheme="minorHAnsi"/>
-          <w:sz w:val="22"/>
-          <w:szCs w:val="22"/>
-        </w:rPr>
-      </w:pPr>
-      <w:r>
-        <w:rPr>
-          <w:rFonts w:asciiTheme="minorHAnsi" w:hAnsiTheme="minorHAnsi" w:cstheme="minorHAnsi"/>
-          <w:b/>
-          <w:sz w:val="22"/>
-          <w:szCs w:val="22"/>
-        </w:rPr>
-        <w:tab/>
-      </w:r>
-      <w:r>
-        <w:rPr>
-          <w:rFonts w:asciiTheme="minorHAnsi" w:hAnsiTheme="minorHAnsi" w:cstheme="minorHAnsi"/>
-          <w:b/>
-          <w:sz w:val="22"/>
-          <w:szCs w:val="22"/>
-        </w:rPr>
-        <w:tab/>
-      </w:r>
-      <w:r>
-        <w:rPr>
-          <w:rFonts w:asciiTheme="minorHAnsi" w:hAnsiTheme="minorHAnsi" w:cstheme="minorHAnsi"/>
-          <w:b/>
-          <w:sz w:val="22"/>
-          <w:szCs w:val="22"/>
-        </w:rPr>
-        <w:tab/>
-      </w:r>
-      <w:r>
-        <w:rPr>
-          <w:rFonts w:asciiTheme="minorHAnsi" w:hAnsiTheme="minorHAnsi" w:cstheme="minorHAnsi"/>
-          <w:b/>
-          <w:sz w:val="22"/>
-          <w:szCs w:val="22"/>
-        </w:rPr>
-        <w:tab/>
-      </w:r>
-      <w:r>
-        <w:rPr>
-          <w:rFonts w:asciiTheme="minorHAnsi" w:hAnsiTheme="minorHAnsi" w:cstheme="minorHAnsi"/>
-          <w:b/>
-          <w:sz w:val="22"/>
-          <w:szCs w:val="22"/>
+        </w:rPr>
+      </w:pPr>
+      <w:r>
+        <w:rPr>
+          <w:rFonts w:asciiTheme="minorHAnsi" w:hAnsiTheme="minorHAnsi" w:cstheme="minorHAnsi"/>
+          <w:b/>
+        </w:rPr>
+        <w:tab/>
+      </w:r>
+      <w:r>
+        <w:rPr>
+          <w:rFonts w:asciiTheme="minorHAnsi" w:hAnsiTheme="minorHAnsi" w:cstheme="minorHAnsi"/>
+          <w:b/>
+        </w:rPr>
+        <w:tab/>
+      </w:r>
+      <w:r>
+        <w:rPr>
+          <w:rFonts w:asciiTheme="minorHAnsi" w:hAnsiTheme="minorHAnsi" w:cstheme="minorHAnsi"/>
+          <w:b/>
+        </w:rPr>
+        <w:tab/>
+      </w:r>
+      <w:r>
+        <w:rPr>
+          <w:rFonts w:asciiTheme="minorHAnsi" w:hAnsiTheme="minorHAnsi" w:cstheme="minorHAnsi"/>
+          <w:b/>
+        </w:rPr>
+        <w:tab/>
+      </w:r>
+      <w:r>
+        <w:rPr>
+          <w:rFonts w:asciiTheme="minorHAnsi" w:hAnsiTheme="minorHAnsi" w:cstheme="minorHAnsi"/>
+          <w:b/>
         </w:rPr>
         <w:tab/>
       </w:r>
@@ -2246,8 +2540,6 @@
       <w:r>
         <w:rPr>
           <w:rFonts w:asciiTheme="minorHAnsi" w:hAnsiTheme="minorHAnsi" w:cstheme="minorHAnsi"/>
-          <w:sz w:val="22"/>
-          <w:szCs w:val="22"/>
         </w:rPr>
         <w:t>RightSize</w:t>
       </w:r>
@@ -2255,8 +2547,6 @@
       <w:r>
         <w:rPr>
           <w:rFonts w:asciiTheme="minorHAnsi" w:hAnsiTheme="minorHAnsi" w:cstheme="minorHAnsi"/>
-          <w:sz w:val="22"/>
-          <w:szCs w:val="22"/>
         </w:rPr>
         <w:t xml:space="preserve"> Business Systems</w:t>
       </w:r>
@@ -2266,47 +2556,35 @@
         <w:spacing w:line="276" w:lineRule="auto"/>
         <w:rPr>
           <w:rFonts w:asciiTheme="minorHAnsi" w:hAnsiTheme="minorHAnsi" w:cstheme="minorHAnsi"/>
-          <w:sz w:val="22"/>
-          <w:szCs w:val="22"/>
-        </w:rPr>
-      </w:pPr>
-      <w:r>
-        <w:rPr>
-          <w:rFonts w:asciiTheme="minorHAnsi" w:hAnsiTheme="minorHAnsi" w:cstheme="minorHAnsi"/>
-          <w:sz w:val="22"/>
-          <w:szCs w:val="22"/>
-        </w:rPr>
-        <w:tab/>
-      </w:r>
-      <w:r>
-        <w:rPr>
-          <w:rFonts w:asciiTheme="minorHAnsi" w:hAnsiTheme="minorHAnsi" w:cstheme="minorHAnsi"/>
-          <w:sz w:val="22"/>
-          <w:szCs w:val="22"/>
-        </w:rPr>
-        <w:tab/>
-      </w:r>
-      <w:r>
-        <w:rPr>
-          <w:rFonts w:asciiTheme="minorHAnsi" w:hAnsiTheme="minorHAnsi" w:cstheme="minorHAnsi"/>
-          <w:sz w:val="22"/>
-          <w:szCs w:val="22"/>
-        </w:rPr>
-        <w:tab/>
-      </w:r>
-      <w:r>
-        <w:rPr>
-          <w:rFonts w:asciiTheme="minorHAnsi" w:hAnsiTheme="minorHAnsi" w:cstheme="minorHAnsi"/>
-          <w:sz w:val="22"/>
-          <w:szCs w:val="22"/>
-        </w:rPr>
-        <w:tab/>
-      </w:r>
-      <w:r>
-        <w:rPr>
-          <w:rFonts w:asciiTheme="minorHAnsi" w:hAnsiTheme="minorHAnsi" w:cstheme="minorHAnsi"/>
-          <w:sz w:val="22"/>
-          <w:szCs w:val="22"/>
+        </w:rPr>
+      </w:pPr>
+      <w:r>
+        <w:rPr>
+          <w:rFonts w:asciiTheme="minorHAnsi" w:hAnsiTheme="minorHAnsi" w:cstheme="minorHAnsi"/>
+        </w:rPr>
+        <w:tab/>
+      </w:r>
+      <w:r>
+        <w:rPr>
+          <w:rFonts w:asciiTheme="minorHAnsi" w:hAnsiTheme="minorHAnsi" w:cstheme="minorHAnsi"/>
+        </w:rPr>
+        <w:tab/>
+      </w:r>
+      <w:r>
+        <w:rPr>
+          <w:rFonts w:asciiTheme="minorHAnsi" w:hAnsiTheme="minorHAnsi" w:cstheme="minorHAnsi"/>
+        </w:rPr>
+        <w:tab/>
+      </w:r>
+      <w:r>
+        <w:rPr>
+          <w:rFonts w:asciiTheme="minorHAnsi" w:hAnsiTheme="minorHAnsi" w:cstheme="minorHAnsi"/>
+        </w:rPr>
+        <w:tab/>
+      </w:r>
+      <w:r>
+        <w:rPr>
+          <w:rFonts w:asciiTheme="minorHAnsi" w:hAnsiTheme="minorHAnsi" w:cstheme="minorHAnsi"/>
         </w:rPr>
         <w:tab/>
         <w:t xml:space="preserve">Strata 2000, Emerald Avenue, </w:t>
@@ -2315,8 +2593,6 @@
       <w:r>
         <w:rPr>
           <w:rFonts w:asciiTheme="minorHAnsi" w:hAnsiTheme="minorHAnsi" w:cstheme="minorHAnsi"/>
-          <w:sz w:val="22"/>
-          <w:szCs w:val="22"/>
         </w:rPr>
         <w:t>Ortigas</w:t>
       </w:r>
@@ -2324,8 +2600,6 @@
       <w:r>
         <w:rPr>
           <w:rFonts w:asciiTheme="minorHAnsi" w:hAnsiTheme="minorHAnsi" w:cstheme="minorHAnsi"/>
-          <w:sz w:val="22"/>
-          <w:szCs w:val="22"/>
         </w:rPr>
         <w:t xml:space="preserve"> Center, Pasig City</w:t>
       </w:r>
@@ -2335,8 +2609,6 @@
         <w:spacing w:line="276" w:lineRule="auto"/>
         <w:rPr>
           <w:rFonts w:asciiTheme="minorHAnsi" w:hAnsiTheme="minorHAnsi" w:cstheme="minorHAnsi"/>
-          <w:sz w:val="22"/>
-          <w:szCs w:val="22"/>
         </w:rPr>
       </w:pPr>
     </w:p>
@@ -2346,16 +2618,12 @@
         <w:rPr>
           <w:rFonts w:asciiTheme="minorHAnsi" w:hAnsiTheme="minorHAnsi" w:cstheme="minorHAnsi"/>
           <w:b/>
-          <w:sz w:val="22"/>
-          <w:szCs w:val="22"/>
-        </w:rPr>
-      </w:pPr>
-      <w:r>
-        <w:rPr>
-          <w:rFonts w:asciiTheme="minorHAnsi" w:hAnsiTheme="minorHAnsi" w:cstheme="minorHAnsi"/>
-          <w:b/>
-          <w:sz w:val="22"/>
-          <w:szCs w:val="22"/>
+        </w:rPr>
+      </w:pPr>
+      <w:r>
+        <w:rPr>
+          <w:rFonts w:asciiTheme="minorHAnsi" w:hAnsiTheme="minorHAnsi" w:cstheme="minorHAnsi"/>
+          <w:b/>
         </w:rPr>
         <w:t>August 2018 – April 2019</w:t>
       </w:r>
@@ -2363,27 +2631,15 @@
         <w:rPr>
           <w:rFonts w:asciiTheme="minorHAnsi" w:hAnsiTheme="minorHAnsi" w:cstheme="minorHAnsi"/>
           <w:b/>
-          <w:sz w:val="22"/>
-          <w:szCs w:val="22"/>
-        </w:rPr>
-        <w:tab/>
-      </w:r>
-      <w:r>
-        <w:rPr>
-          <w:rFonts w:asciiTheme="minorHAnsi" w:hAnsiTheme="minorHAnsi" w:cstheme="minorHAnsi"/>
-          <w:b/>
-          <w:sz w:val="22"/>
-          <w:szCs w:val="22"/>
-        </w:rPr>
-        <w:tab/>
-      </w:r>
-      <w:r>
-        <w:rPr>
-          <w:rFonts w:asciiTheme="minorHAnsi" w:hAnsiTheme="minorHAnsi" w:cstheme="minorHAnsi"/>
-          <w:b/>
-          <w:sz w:val="22"/>
-          <w:szCs w:val="22"/>
-        </w:rPr>
+        </w:rPr>
+        <w:tab/>
+      </w:r>
+      <w:r>
+        <w:rPr>
+          <w:rFonts w:asciiTheme="minorHAnsi" w:hAnsiTheme="minorHAnsi" w:cstheme="minorHAnsi"/>
+          <w:b/>
+        </w:rPr>
+        <w:tab/>
         <w:t>Front End Web Developer/Designer</w:t>
       </w:r>
     </w:p>
@@ -2475,11 +2731,6 @@
           <w:rFonts w:asciiTheme="minorHAnsi" w:hAnsiTheme="minorHAnsi" w:cstheme="minorHAnsi"/>
         </w:rPr>
         <w:tab/>
-      </w:r>
-      <w:r>
-        <w:rPr>
-          <w:rFonts w:asciiTheme="minorHAnsi" w:hAnsiTheme="minorHAnsi" w:cstheme="minorHAnsi"/>
-        </w:rPr>
         <w:t xml:space="preserve">The Orient Square, Emerald Avenue, </w:t>
       </w:r>
       <w:proofErr w:type="spellStart"/>
@@ -2511,16 +2762,12 @@
         <w:rPr>
           <w:rFonts w:asciiTheme="minorHAnsi" w:hAnsiTheme="minorHAnsi" w:cstheme="minorHAnsi"/>
           <w:b/>
-          <w:sz w:val="22"/>
-          <w:szCs w:val="22"/>
-        </w:rPr>
-      </w:pPr>
-      <w:r>
-        <w:rPr>
-          <w:rFonts w:asciiTheme="minorHAnsi" w:hAnsiTheme="minorHAnsi" w:cstheme="minorHAnsi"/>
-          <w:b/>
-          <w:sz w:val="22"/>
-          <w:szCs w:val="22"/>
+        </w:rPr>
+      </w:pPr>
+      <w:r>
+        <w:rPr>
+          <w:rFonts w:asciiTheme="minorHAnsi" w:hAnsiTheme="minorHAnsi" w:cstheme="minorHAnsi"/>
+          <w:b/>
         </w:rPr>
         <w:t>April 2017 – June 2017</w:t>
       </w:r>
@@ -2528,26 +2775,20 @@
         <w:rPr>
           <w:rFonts w:asciiTheme="minorHAnsi" w:hAnsiTheme="minorHAnsi" w:cstheme="minorHAnsi"/>
           <w:b/>
-          <w:sz w:val="22"/>
-          <w:szCs w:val="22"/>
-        </w:rPr>
-        <w:tab/>
-      </w:r>
-      <w:r>
-        <w:rPr>
-          <w:rFonts w:asciiTheme="minorHAnsi" w:hAnsiTheme="minorHAnsi" w:cstheme="minorHAnsi"/>
-          <w:b/>
-          <w:sz w:val="22"/>
-          <w:szCs w:val="22"/>
-        </w:rPr>
-        <w:tab/>
-      </w:r>
-      <w:r>
-        <w:rPr>
-          <w:rFonts w:asciiTheme="minorHAnsi" w:hAnsiTheme="minorHAnsi" w:cstheme="minorHAnsi"/>
-          <w:b/>
-          <w:sz w:val="22"/>
-          <w:szCs w:val="22"/>
+        </w:rPr>
+        <w:tab/>
+      </w:r>
+      <w:r>
+        <w:rPr>
+          <w:rFonts w:asciiTheme="minorHAnsi" w:hAnsiTheme="minorHAnsi" w:cstheme="minorHAnsi"/>
+          <w:b/>
+        </w:rPr>
+        <w:tab/>
+      </w:r>
+      <w:r>
+        <w:rPr>
+          <w:rFonts w:asciiTheme="minorHAnsi" w:hAnsiTheme="minorHAnsi" w:cstheme="minorHAnsi"/>
+          <w:b/>
         </w:rPr>
         <w:tab/>
         <w:t xml:space="preserve">Front End </w:t>
@@ -2556,8 +2797,6 @@
         <w:rPr>
           <w:rFonts w:asciiTheme="minorHAnsi" w:hAnsiTheme="minorHAnsi" w:cstheme="minorHAnsi"/>
           <w:b/>
-          <w:sz w:val="22"/>
-          <w:szCs w:val="22"/>
         </w:rPr>
         <w:t>Intern</w:t>
       </w:r>
@@ -2573,44 +2812,34 @@
         <w:rPr>
           <w:rFonts w:asciiTheme="minorHAnsi" w:hAnsiTheme="minorHAnsi" w:cstheme="minorHAnsi"/>
           <w:b/>
-          <w:sz w:val="24"/>
-          <w:szCs w:val="24"/>
-        </w:rPr>
-        <w:tab/>
-      </w:r>
-      <w:r>
-        <w:rPr>
-          <w:rFonts w:asciiTheme="minorHAnsi" w:hAnsiTheme="minorHAnsi" w:cstheme="minorHAnsi"/>
-          <w:b/>
-          <w:sz w:val="24"/>
-          <w:szCs w:val="24"/>
-        </w:rPr>
-        <w:tab/>
-      </w:r>
-      <w:r>
-        <w:rPr>
-          <w:rFonts w:asciiTheme="minorHAnsi" w:hAnsiTheme="minorHAnsi" w:cstheme="minorHAnsi"/>
-          <w:b/>
-          <w:sz w:val="24"/>
-          <w:szCs w:val="24"/>
-        </w:rPr>
-        <w:tab/>
-      </w:r>
-      <w:r>
-        <w:rPr>
-          <w:rFonts w:asciiTheme="minorHAnsi" w:hAnsiTheme="minorHAnsi" w:cstheme="minorHAnsi"/>
-          <w:b/>
-          <w:sz w:val="24"/>
-          <w:szCs w:val="24"/>
-        </w:rPr>
-        <w:tab/>
-      </w:r>
-      <w:r>
-        <w:rPr>
-          <w:rFonts w:asciiTheme="minorHAnsi" w:hAnsiTheme="minorHAnsi" w:cstheme="minorHAnsi"/>
-          <w:b/>
-          <w:sz w:val="24"/>
-          <w:szCs w:val="24"/>
+        </w:rPr>
+        <w:tab/>
+      </w:r>
+      <w:r>
+        <w:rPr>
+          <w:rFonts w:asciiTheme="minorHAnsi" w:hAnsiTheme="minorHAnsi" w:cstheme="minorHAnsi"/>
+          <w:b/>
+        </w:rPr>
+        <w:tab/>
+      </w:r>
+      <w:r>
+        <w:rPr>
+          <w:rFonts w:asciiTheme="minorHAnsi" w:hAnsiTheme="minorHAnsi" w:cstheme="minorHAnsi"/>
+          <w:b/>
+        </w:rPr>
+        <w:tab/>
+      </w:r>
+      <w:r>
+        <w:rPr>
+          <w:rFonts w:asciiTheme="minorHAnsi" w:hAnsiTheme="minorHAnsi" w:cstheme="minorHAnsi"/>
+          <w:b/>
+        </w:rPr>
+        <w:tab/>
+      </w:r>
+      <w:r>
+        <w:rPr>
+          <w:rFonts w:asciiTheme="minorHAnsi" w:hAnsiTheme="minorHAnsi" w:cstheme="minorHAnsi"/>
+          <w:b/>
         </w:rPr>
         <w:tab/>
       </w:r>
@@ -2722,336 +2951,6 @@
     </w:p>
     <w:p>
       <w:pPr>
-        <w:spacing w:line="260" w:lineRule="exact"/>
-        <w:ind w:left="113"/>
-        <w:rPr>
-          <w:rFonts w:asciiTheme="minorHAnsi" w:hAnsiTheme="minorHAnsi" w:cstheme="minorHAnsi"/>
-          <w:noProof/>
-          <w:sz w:val="24"/>
-          <w:szCs w:val="24"/>
-          <w:lang w:val="en-PH" w:eastAsia="en-PH"/>
-        </w:rPr>
-      </w:pPr>
-    </w:p>
-    <w:p>
-      <w:pPr>
-        <w:spacing w:line="260" w:lineRule="exact"/>
-        <w:ind w:left="113"/>
-        <w:rPr>
-          <w:rFonts w:asciiTheme="minorHAnsi" w:hAnsiTheme="minorHAnsi" w:cstheme="minorHAnsi"/>
-          <w:sz w:val="24"/>
-          <w:szCs w:val="24"/>
-        </w:rPr>
-      </w:pPr>
-      <w:r>
-        <w:rPr>
-          <w:rFonts w:asciiTheme="minorHAnsi" w:hAnsiTheme="minorHAnsi" w:cstheme="minorHAnsi"/>
-          <w:noProof/>
-          <w:sz w:val="24"/>
-          <w:szCs w:val="24"/>
-          <w:lang w:val="en-PH" w:eastAsia="en-PH"/>
-        </w:rPr>
-        <mc:AlternateContent>
-          <mc:Choice Requires="wpg">
-            <w:drawing>
-              <wp:anchor distT="0" distB="0" distL="114300" distR="114300" simplePos="0" relativeHeight="251659264" behindDoc="1" locked="0" layoutInCell="1" allowOverlap="1" wp14:anchorId="25E39BCF" wp14:editId="27DD152A">
-                <wp:simplePos x="0" y="0"/>
-                <wp:positionH relativeFrom="page">
-                  <wp:posOffset>701040</wp:posOffset>
-                </wp:positionH>
-                <wp:positionV relativeFrom="paragraph">
-                  <wp:posOffset>219710</wp:posOffset>
-                </wp:positionV>
-                <wp:extent cx="6370320" cy="0"/>
-                <wp:effectExtent l="15240" t="13970" r="15240" b="14605"/>
-                <wp:wrapNone/>
-                <wp:docPr id="8" name="Group 8"/>
-                <wp:cNvGraphicFramePr>
-                  <a:graphicFrameLocks xmlns:a="http://schemas.openxmlformats.org/drawingml/2006/main"/>
-                </wp:cNvGraphicFramePr>
-                <a:graphic xmlns:a="http://schemas.openxmlformats.org/drawingml/2006/main">
-                  <a:graphicData uri="http://schemas.microsoft.com/office/word/2010/wordprocessingGroup">
-                    <wpg:wgp>
-                      <wpg:cNvGrpSpPr>
-                        <a:grpSpLocks/>
-                      </wpg:cNvGrpSpPr>
-                      <wpg:grpSpPr bwMode="auto">
-                        <a:xfrm>
-                          <a:off x="0" y="0"/>
-                          <a:ext cx="6370320" cy="0"/>
-                          <a:chOff x="1104" y="346"/>
-                          <a:chExt cx="10032" cy="0"/>
-                        </a:xfrm>
-                      </wpg:grpSpPr>
-                      <wps:wsp>
-                        <wps:cNvPr id="9" name="Freeform 9"/>
-                        <wps:cNvSpPr>
-                          <a:spLocks/>
-                        </wps:cNvSpPr>
-                        <wps:spPr bwMode="auto">
-                          <a:xfrm>
-                            <a:off x="1104" y="346"/>
-                            <a:ext cx="10032" cy="0"/>
-                          </a:xfrm>
-                          <a:custGeom>
-                            <a:avLst/>
-                            <a:gdLst>
-                              <a:gd name="T0" fmla="+- 0 1104 1104"/>
-                              <a:gd name="T1" fmla="*/ T0 w 10032"/>
-                              <a:gd name="T2" fmla="+- 0 11136 1104"/>
-                              <a:gd name="T3" fmla="*/ T2 w 10032"/>
-                            </a:gdLst>
-                            <a:ahLst/>
-                            <a:cxnLst>
-                              <a:cxn ang="0">
-                                <a:pos x="T1" y="0"/>
-                              </a:cxn>
-                              <a:cxn ang="0">
-                                <a:pos x="T3" y="0"/>
-                              </a:cxn>
-                            </a:cxnLst>
-                            <a:rect l="0" t="0" r="r" b="b"/>
-                            <a:pathLst>
-                              <a:path w="10032">
-                                <a:moveTo>
-                                  <a:pt x="0" y="0"/>
-                                </a:moveTo>
-                                <a:lnTo>
-                                  <a:pt x="10032" y="0"/>
-                                </a:lnTo>
-                              </a:path>
-                            </a:pathLst>
-                          </a:custGeom>
-                          <a:noFill/>
-                          <a:ln w="19558">
-                            <a:solidFill>
-                              <a:srgbClr val="000000"/>
-                            </a:solidFill>
-                            <a:round/>
-                            <a:headEnd/>
-                            <a:tailEnd/>
-                          </a:ln>
-                          <a:extLst>
-                            <a:ext uri="{909E8E84-426E-40DD-AFC4-6F175D3DCCD1}">
-                              <a14:hiddenFill xmlns:a14="http://schemas.microsoft.com/office/drawing/2010/main">
-                                <a:solidFill>
-                                  <a:srgbClr val="FFFFFF"/>
-                                </a:solidFill>
-                              </a14:hiddenFill>
-                            </a:ext>
-                          </a:extLst>
-                        </wps:spPr>
-                        <wps:bodyPr rot="0" vert="horz" wrap="square" lIns="91440" tIns="45720" rIns="91440" bIns="45720" anchor="t" anchorCtr="0" upright="1">
-                          <a:noAutofit/>
-                        </wps:bodyPr>
-                      </wps:wsp>
-                    </wpg:wgp>
-                  </a:graphicData>
-                </a:graphic>
-                <wp14:sizeRelH relativeFrom="page">
-                  <wp14:pctWidth>0</wp14:pctWidth>
-                </wp14:sizeRelH>
-                <wp14:sizeRelV relativeFrom="page">
-                  <wp14:pctHeight>0</wp14:pctHeight>
-                </wp14:sizeRelV>
-              </wp:anchor>
-            </w:drawing>
-          </mc:Choice>
-          <mc:Fallback>
-            <w:pict>
-              <v:group w14:anchorId="3F3C8A42" id="Group 8" o:spid="_x0000_s1026" style="position:absolute;margin-left:55.2pt;margin-top:17.3pt;width:501.6pt;height:0;z-index:-251657216;mso-position-horizontal-relative:page" coordorigin="1104,346" coordsize="10032,0" o:gfxdata="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">
-                <v:shape id="Freeform 9" o:spid="_x0000_s1027" style="position:absolute;left:1104;top:346;width:10032;height:0;visibility:visible;mso-wrap-style:square;v-text-anchor:top" coordsize="10032,0" o:gfxdata="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" path="m,l10032,e" filled="f" strokeweight="1.54pt">
-                  <v:path arrowok="t" o:connecttype="custom" o:connectlocs="0,0;10032,0" o:connectangles="0,0"/>
-                </v:shape>
-                <w10:wrap anchorx="page"/>
-              </v:group>
-            </w:pict>
-          </mc:Fallback>
-        </mc:AlternateContent>
-      </w:r>
-      <w:r>
-        <w:rPr>
-          <w:rFonts w:asciiTheme="minorHAnsi" w:hAnsiTheme="minorHAnsi" w:cstheme="minorHAnsi"/>
-          <w:noProof/>
-          <w:sz w:val="24"/>
-          <w:szCs w:val="24"/>
-          <w:lang w:val="en-PH" w:eastAsia="en-PH"/>
-        </w:rPr>
-        <w:t>INTERESTS</w:t>
-      </w:r>
-    </w:p>
-    <w:p>
-      <w:pPr>
-        <w:spacing w:line="276" w:lineRule="auto"/>
-        <w:rPr>
-          <w:rFonts w:asciiTheme="minorHAnsi" w:hAnsiTheme="minorHAnsi" w:cstheme="minorHAnsi"/>
-        </w:rPr>
-      </w:pPr>
-    </w:p>
-    <w:p>
-      <w:pPr>
-        <w:pStyle w:val="ListParagraph"/>
-        <w:numPr>
-          <w:ilvl w:val="0"/>
-          <w:numId w:val="5"/>
-        </w:numPr>
-        <w:spacing w:line="276" w:lineRule="auto"/>
-        <w:rPr>
-          <w:rFonts w:asciiTheme="minorHAnsi" w:hAnsiTheme="minorHAnsi" w:cstheme="minorHAnsi"/>
-        </w:rPr>
-        <w:sectPr>
-          <w:type w:val="continuous"/>
-          <w:pgSz w:w="12240" w:h="15840"/>
-          <w:pgMar w:top="1440" w:right="1440" w:bottom="1440" w:left="1440" w:header="720" w:footer="720" w:gutter="0"/>
-          <w:cols w:space="720"/>
-          <w:docGrid w:linePitch="360"/>
-        </w:sectPr>
-      </w:pPr>
-    </w:p>
-    <w:p>
-      <w:pPr>
-        <w:pStyle w:val="ListParagraph"/>
-        <w:numPr>
-          <w:ilvl w:val="0"/>
-          <w:numId w:val="6"/>
-        </w:numPr>
-        <w:spacing w:line="276" w:lineRule="auto"/>
-        <w:rPr>
-          <w:rFonts w:asciiTheme="minorHAnsi" w:hAnsiTheme="minorHAnsi" w:cstheme="minorHAnsi"/>
-        </w:rPr>
-      </w:pPr>
-      <w:r>
-        <w:rPr>
-          <w:rFonts w:asciiTheme="minorHAnsi" w:hAnsiTheme="minorHAnsi" w:cstheme="minorHAnsi"/>
-        </w:rPr>
-        <w:lastRenderedPageBreak/>
-        <w:t>Surfing the Internet</w:t>
-      </w:r>
-    </w:p>
-    <w:p>
-      <w:pPr>
-        <w:pStyle w:val="ListParagraph"/>
-        <w:numPr>
-          <w:ilvl w:val="0"/>
-          <w:numId w:val="6"/>
-        </w:numPr>
-        <w:spacing w:line="276" w:lineRule="auto"/>
-        <w:rPr>
-          <w:rFonts w:asciiTheme="minorHAnsi" w:hAnsiTheme="minorHAnsi" w:cstheme="minorHAnsi"/>
-        </w:rPr>
-      </w:pPr>
-      <w:r>
-        <w:rPr>
-          <w:rFonts w:asciiTheme="minorHAnsi" w:hAnsiTheme="minorHAnsi" w:cstheme="minorHAnsi"/>
-        </w:rPr>
-        <w:t>M</w:t>
-      </w:r>
-      <w:r>
-        <w:rPr>
-          <w:rFonts w:asciiTheme="minorHAnsi" w:hAnsiTheme="minorHAnsi" w:cstheme="minorHAnsi"/>
-        </w:rPr>
-        <w:t>ovies</w:t>
-      </w:r>
-    </w:p>
-    <w:p>
-      <w:pPr>
-        <w:pStyle w:val="ListParagraph"/>
-        <w:numPr>
-          <w:ilvl w:val="0"/>
-          <w:numId w:val="6"/>
-        </w:numPr>
-        <w:spacing w:line="276" w:lineRule="auto"/>
-        <w:rPr>
-          <w:rFonts w:asciiTheme="minorHAnsi" w:hAnsiTheme="minorHAnsi" w:cstheme="minorHAnsi"/>
-        </w:rPr>
-      </w:pPr>
-      <w:r>
-        <w:rPr>
-          <w:rFonts w:asciiTheme="minorHAnsi" w:hAnsiTheme="minorHAnsi" w:cstheme="minorHAnsi"/>
-        </w:rPr>
-        <w:t>Smartphones</w:t>
-      </w:r>
-    </w:p>
-    <w:p>
-      <w:pPr>
-        <w:pStyle w:val="ListParagraph"/>
-        <w:numPr>
-          <w:ilvl w:val="0"/>
-          <w:numId w:val="6"/>
-        </w:numPr>
-        <w:spacing w:line="276" w:lineRule="auto"/>
-        <w:rPr>
-          <w:rFonts w:asciiTheme="minorHAnsi" w:hAnsiTheme="minorHAnsi" w:cstheme="minorHAnsi"/>
-        </w:rPr>
-      </w:pPr>
-      <w:r>
-        <w:rPr>
-          <w:rFonts w:asciiTheme="minorHAnsi" w:hAnsiTheme="minorHAnsi" w:cstheme="minorHAnsi"/>
-        </w:rPr>
-        <w:lastRenderedPageBreak/>
-        <w:t>M</w:t>
-      </w:r>
-      <w:r>
-        <w:rPr>
-          <w:rFonts w:asciiTheme="minorHAnsi" w:hAnsiTheme="minorHAnsi" w:cstheme="minorHAnsi"/>
-        </w:rPr>
-        <w:t>usic</w:t>
-      </w:r>
-    </w:p>
-    <w:p>
-      <w:pPr>
-        <w:pStyle w:val="ListParagraph"/>
-        <w:numPr>
-          <w:ilvl w:val="0"/>
-          <w:numId w:val="6"/>
-        </w:numPr>
-        <w:spacing w:line="276" w:lineRule="auto"/>
-        <w:rPr>
-          <w:rFonts w:asciiTheme="minorHAnsi" w:hAnsiTheme="minorHAnsi" w:cstheme="minorHAnsi"/>
-        </w:rPr>
-      </w:pPr>
-      <w:r>
-        <w:rPr>
-          <w:rFonts w:asciiTheme="minorHAnsi" w:hAnsiTheme="minorHAnsi" w:cstheme="minorHAnsi"/>
-        </w:rPr>
-        <w:t>Mobile G</w:t>
-      </w:r>
-      <w:r>
-        <w:rPr>
-          <w:rFonts w:asciiTheme="minorHAnsi" w:hAnsiTheme="minorHAnsi" w:cstheme="minorHAnsi"/>
-        </w:rPr>
-        <w:t>ames</w:t>
-      </w:r>
-    </w:p>
-    <w:p>
-      <w:pPr>
-        <w:pStyle w:val="ListParagraph"/>
-        <w:numPr>
-          <w:ilvl w:val="0"/>
-          <w:numId w:val="6"/>
-        </w:numPr>
-        <w:spacing w:line="276" w:lineRule="auto"/>
-        <w:rPr>
-          <w:rFonts w:asciiTheme="minorHAnsi" w:hAnsiTheme="minorHAnsi" w:cstheme="minorHAnsi"/>
-        </w:rPr>
-        <w:sectPr>
-          <w:type w:val="continuous"/>
-          <w:pgSz w:w="12240" w:h="15840"/>
-          <w:pgMar w:top="1440" w:right="1440" w:bottom="1440" w:left="1440" w:header="720" w:footer="720" w:gutter="0"/>
-          <w:cols w:num="2" w:space="720"/>
-          <w:docGrid w:linePitch="360"/>
-        </w:sectPr>
-      </w:pPr>
-      <w:r>
-        <w:rPr>
-          <w:rFonts w:asciiTheme="minorHAnsi" w:hAnsiTheme="minorHAnsi" w:cstheme="minorHAnsi"/>
-        </w:rPr>
-        <w:t>Investing in Stocks</w:t>
-      </w:r>
-    </w:p>
-    <w:p>
-      <w:pPr>
-        <w:pStyle w:val="ListParagraph"/>
         <w:spacing w:line="276" w:lineRule="auto"/>
         <w:rPr>
           <w:rFonts w:asciiTheme="minorHAnsi" w:hAnsiTheme="minorHAnsi" w:cstheme="minorHAnsi"/>
@@ -4275,6 +4174,119 @@
     </w:lvl>
   </w:abstractNum>
   <w:abstractNum w:abstractNumId="3" w15:restartNumberingAfterBreak="0">
+    <w:nsid w:val="39407D9C"/>
+    <w:multiLevelType w:val="hybridMultilevel"/>
+    <w:tmpl w:val="25963538"/>
+    <w:lvl w:ilvl="0" w:tplc="34090001">
+      <w:start w:val="1"/>
+      <w:numFmt w:val="bullet"/>
+      <w:lvlText w:val=""/>
+      <w:lvlJc w:val="left"/>
+      <w:pPr>
+        <w:ind w:left="720" w:hanging="360"/>
+      </w:pPr>
+      <w:rPr>
+        <w:rFonts w:ascii="Symbol" w:hAnsi="Symbol" w:hint="default"/>
+      </w:rPr>
+    </w:lvl>
+    <w:lvl w:ilvl="1" w:tplc="34090003" w:tentative="1">
+      <w:start w:val="1"/>
+      <w:numFmt w:val="bullet"/>
+      <w:lvlText w:val="o"/>
+      <w:lvlJc w:val="left"/>
+      <w:pPr>
+        <w:ind w:left="1440" w:hanging="360"/>
+      </w:pPr>
+      <w:rPr>
+        <w:rFonts w:ascii="Courier New" w:hAnsi="Courier New" w:cs="Courier New" w:hint="default"/>
+      </w:rPr>
+    </w:lvl>
+    <w:lvl w:ilvl="2" w:tplc="34090005" w:tentative="1">
+      <w:start w:val="1"/>
+      <w:numFmt w:val="bullet"/>
+      <w:lvlText w:val=""/>
+      <w:lvlJc w:val="left"/>
+      <w:pPr>
+        <w:ind w:left="2160" w:hanging="360"/>
+      </w:pPr>
+      <w:rPr>
+        <w:rFonts w:ascii="Wingdings" w:hAnsi="Wingdings" w:hint="default"/>
+      </w:rPr>
+    </w:lvl>
+    <w:lvl w:ilvl="3" w:tplc="34090001" w:tentative="1">
+      <w:start w:val="1"/>
+      <w:numFmt w:val="bullet"/>
+      <w:lvlText w:val=""/>
+      <w:lvlJc w:val="left"/>
+      <w:pPr>
+        <w:ind w:left="2880" w:hanging="360"/>
+      </w:pPr>
+      <w:rPr>
+        <w:rFonts w:ascii="Symbol" w:hAnsi="Symbol" w:hint="default"/>
+      </w:rPr>
+    </w:lvl>
+    <w:lvl w:ilvl="4" w:tplc="34090003" w:tentative="1">
+      <w:start w:val="1"/>
+      <w:numFmt w:val="bullet"/>
+      <w:lvlText w:val="o"/>
+      <w:lvlJc w:val="left"/>
+      <w:pPr>
+        <w:ind w:left="3600" w:hanging="360"/>
+      </w:pPr>
+      <w:rPr>
+        <w:rFonts w:ascii="Courier New" w:hAnsi="Courier New" w:cs="Courier New" w:hint="default"/>
+      </w:rPr>
+    </w:lvl>
+    <w:lvl w:ilvl="5" w:tplc="34090005" w:tentative="1">
+      <w:start w:val="1"/>
+      <w:numFmt w:val="bullet"/>
+      <w:lvlText w:val=""/>
+      <w:lvlJc w:val="left"/>
+      <w:pPr>
+        <w:ind w:left="4320" w:hanging="360"/>
+      </w:pPr>
+      <w:rPr>
+        <w:rFonts w:ascii="Wingdings" w:hAnsi="Wingdings" w:hint="default"/>
+      </w:rPr>
+    </w:lvl>
+    <w:lvl w:ilvl="6" w:tplc="34090001" w:tentative="1">
+      <w:start w:val="1"/>
+      <w:numFmt w:val="bullet"/>
+      <w:lvlText w:val=""/>
+      <w:lvlJc w:val="left"/>
+      <w:pPr>
+        <w:ind w:left="5040" w:hanging="360"/>
+      </w:pPr>
+      <w:rPr>
+        <w:rFonts w:ascii="Symbol" w:hAnsi="Symbol" w:hint="default"/>
+      </w:rPr>
+    </w:lvl>
+    <w:lvl w:ilvl="7" w:tplc="34090003" w:tentative="1">
+      <w:start w:val="1"/>
+      <w:numFmt w:val="bullet"/>
+      <w:lvlText w:val="o"/>
+      <w:lvlJc w:val="left"/>
+      <w:pPr>
+        <w:ind w:left="5760" w:hanging="360"/>
+      </w:pPr>
+      <w:rPr>
+        <w:rFonts w:ascii="Courier New" w:hAnsi="Courier New" w:cs="Courier New" w:hint="default"/>
+      </w:rPr>
+    </w:lvl>
+    <w:lvl w:ilvl="8" w:tplc="34090005" w:tentative="1">
+      <w:start w:val="1"/>
+      <w:numFmt w:val="bullet"/>
+      <w:lvlText w:val=""/>
+      <w:lvlJc w:val="left"/>
+      <w:pPr>
+        <w:ind w:left="6480" w:hanging="360"/>
+      </w:pPr>
+      <w:rPr>
+        <w:rFonts w:ascii="Wingdings" w:hAnsi="Wingdings" w:hint="default"/>
+      </w:rPr>
+    </w:lvl>
+  </w:abstractNum>
+  <w:abstractNum w:abstractNumId="4" w15:restartNumberingAfterBreak="0">
     <w:nsid w:val="53BD4304"/>
     <w:multiLevelType w:val="hybridMultilevel"/>
     <w:tmpl w:val="66A8D0D6"/>
@@ -4387,7 +4399,7 @@
       </w:rPr>
     </w:lvl>
   </w:abstractNum>
-  <w:abstractNum w:abstractNumId="4" w15:restartNumberingAfterBreak="0">
+  <w:abstractNum w:abstractNumId="5" w15:restartNumberingAfterBreak="0">
     <w:nsid w:val="596D7965"/>
     <w:multiLevelType w:val="hybridMultilevel"/>
     <w:tmpl w:val="DE2831F4"/>
@@ -4500,7 +4512,7 @@
       </w:rPr>
     </w:lvl>
   </w:abstractNum>
-  <w:abstractNum w:abstractNumId="5" w15:restartNumberingAfterBreak="0">
+  <w:abstractNum w:abstractNumId="6" w15:restartNumberingAfterBreak="0">
     <w:nsid w:val="6CED1C35"/>
     <w:multiLevelType w:val="hybridMultilevel"/>
     <w:tmpl w:val="ACD4C828"/>
@@ -4614,13 +4626,13 @@
     </w:lvl>
   </w:abstractNum>
   <w:num w:numId="1">
-    <w:abstractNumId w:val="4"/>
+    <w:abstractNumId w:val="5"/>
   </w:num>
   <w:num w:numId="2">
-    <w:abstractNumId w:val="5"/>
+    <w:abstractNumId w:val="6"/>
   </w:num>
   <w:num w:numId="3">
-    <w:abstractNumId w:val="3"/>
+    <w:abstractNumId w:val="4"/>
   </w:num>
   <w:num w:numId="4">
     <w:abstractNumId w:val="0"/>
@@ -4630,6 +4642,9 @@
   </w:num>
   <w:num w:numId="6">
     <w:abstractNumId w:val="2"/>
+  </w:num>
+  <w:num w:numId="7">
+    <w:abstractNumId w:val="3"/>
   </w:num>
 </w:numbering>
 </file>

</xml_diff>